<commit_message>
Added initial design document
</commit_message>
<xml_diff>
--- a/initial_design.docx
+++ b/initial_design.docx
@@ -1,6 +1,6 @@
 
 <file path=word/document.xml><?xml version="1.0" encoding="utf-8"?>
-<w:document xmlns:wpc="http://schemas.microsoft.com/office/word/2010/wordprocessingCanvas" xmlns:cx="http://schemas.microsoft.com/office/drawing/2014/chartex" xmlns:cx1="http://schemas.microsoft.com/office/drawing/2015/9/8/chartex" xmlns:cx2="http://schemas.microsoft.com/office/drawing/2015/10/21/chartex" xmlns:cx3="http://schemas.microsoft.com/office/drawing/2016/5/9/chartex" xmlns:cx4="http://schemas.microsoft.com/office/drawing/2016/5/10/chartex" xmlns:cx5="http://schemas.microsoft.com/office/drawing/2016/5/11/chartex" xmlns:cx6="http://schemas.microsoft.com/office/drawing/2016/5/12/chartex" xmlns:cx7="http://schemas.microsoft.com/office/drawing/2016/5/13/chartex" xmlns:cx8="http://schemas.microsoft.com/office/drawing/2016/5/14/chartex" xmlns:mc="http://schemas.openxmlformats.org/markup-compatibility/2006" xmlns:aink="http://schemas.microsoft.com/office/drawing/2016/ink" xmlns:am3d="http://schemas.microsoft.com/office/drawing/2017/model3d" xmlns:o="urn:schemas-microsoft-com:office:office" xmlns:r="http://schemas.openxmlformats.org/officeDocument/2006/relationships" xmlns:m="http://schemas.openxmlformats.org/officeDocument/2006/math" xmlns:v="urn:schemas-microsoft-com:vml" xmlns:wp14="http://schemas.microsoft.com/office/word/2010/wordprocessingDrawing" xmlns:wp="http://schemas.openxmlformats.org/drawingml/2006/wordprocessingDrawing" xmlns:w10="urn:schemas-microsoft-com:office:word" xmlns:w="http://schemas.openxmlformats.org/wordprocessingml/2006/main" xmlns:w14="http://schemas.microsoft.com/office/word/2010/wordml" xmlns:w15="http://schemas.microsoft.com/office/word/2012/wordml" xmlns:w16cex="http://schemas.microsoft.com/office/word/2018/wordml/cex" xmlns:w16cid="http://schemas.microsoft.com/office/word/2016/wordml/cid" xmlns:w16="http://schemas.microsoft.com/office/word/2018/wordml" xmlns:w16sdtdh="http://schemas.microsoft.com/office/word/2020/wordml/sdtdatahash" xmlns:w16se="http://schemas.microsoft.com/office/word/2015/wordml/symex" xmlns:wpg="http://schemas.microsoft.com/office/word/2010/wordprocessingGroup" xmlns:wpi="http://schemas.microsoft.com/office/word/2010/wordprocessingInk" xmlns:wne="http://schemas.microsoft.com/office/word/2006/wordml" xmlns:wps="http://schemas.microsoft.com/office/word/2010/wordprocessingShape" mc:Ignorable="w14 w15 w16se w16cid w16 w16cex w16sdtdh wp14">
+<w:document xmlns:wpc="http://schemas.microsoft.com/office/word/2010/wordprocessingCanvas" xmlns:cx="http://schemas.microsoft.com/office/drawing/2014/chartex" xmlns:cx1="http://schemas.microsoft.com/office/drawing/2015/9/8/chartex" xmlns:cx2="http://schemas.microsoft.com/office/drawing/2015/10/21/chartex" xmlns:cx3="http://schemas.microsoft.com/office/drawing/2016/5/9/chartex" xmlns:cx4="http://schemas.microsoft.com/office/drawing/2016/5/10/chartex" xmlns:cx5="http://schemas.microsoft.com/office/drawing/2016/5/11/chartex" xmlns:cx6="http://schemas.microsoft.com/office/drawing/2016/5/12/chartex" xmlns:cx7="http://schemas.microsoft.com/office/drawing/2016/5/13/chartex" xmlns:cx8="http://schemas.microsoft.com/office/drawing/2016/5/14/chartex" xmlns:mc="http://schemas.openxmlformats.org/markup-compatibility/2006" xmlns:aink="http://schemas.microsoft.com/office/drawing/2016/ink" xmlns:am3d="http://schemas.microsoft.com/office/drawing/2017/model3d" xmlns:o="urn:schemas-microsoft-com:office:office" xmlns:oel="http://schemas.microsoft.com/office/2019/extlst" xmlns:r="http://schemas.openxmlformats.org/officeDocument/2006/relationships" xmlns:m="http://schemas.openxmlformats.org/officeDocument/2006/math" xmlns:v="urn:schemas-microsoft-com:vml" xmlns:wp14="http://schemas.microsoft.com/office/word/2010/wordprocessingDrawing" xmlns:wp="http://schemas.openxmlformats.org/drawingml/2006/wordprocessingDrawing" xmlns:w10="urn:schemas-microsoft-com:office:word" xmlns:w="http://schemas.openxmlformats.org/wordprocessingml/2006/main" xmlns:w14="http://schemas.microsoft.com/office/word/2010/wordml" xmlns:w15="http://schemas.microsoft.com/office/word/2012/wordml" xmlns:w16cex="http://schemas.microsoft.com/office/word/2018/wordml/cex" xmlns:w16cid="http://schemas.microsoft.com/office/word/2016/wordml/cid" xmlns:w16="http://schemas.microsoft.com/office/word/2018/wordml" xmlns:w16du="http://schemas.microsoft.com/office/word/2023/wordml/word16du" xmlns:w16sdtdh="http://schemas.microsoft.com/office/word/2020/wordml/sdtdatahash" xmlns:w16se="http://schemas.microsoft.com/office/word/2015/wordml/symex" xmlns:wpg="http://schemas.microsoft.com/office/word/2010/wordprocessingGroup" xmlns:wpi="http://schemas.microsoft.com/office/word/2010/wordprocessingInk" xmlns:wne="http://schemas.microsoft.com/office/word/2006/wordml" xmlns:wps="http://schemas.microsoft.com/office/word/2010/wordprocessingShape" mc:Ignorable="w14 w15 w16se w16cid w16 w16cex w16sdtdh w16du wp14">
   <w:body>
     <w:tbl>
       <w:tblPr>
@@ -35,6 +35,9 @@
             <w:pPr>
               <w:cnfStyle w:val="000000100000" w:firstRow="0" w:lastRow="0" w:firstColumn="0" w:lastColumn="0" w:oddVBand="0" w:evenVBand="0" w:oddHBand="1" w:evenHBand="0" w:firstRowFirstColumn="0" w:firstRowLastColumn="0" w:lastRowFirstColumn="0" w:lastRowLastColumn="0"/>
             </w:pPr>
+            <w:r>
+              <w:t>John Elehwany</w:t>
+            </w:r>
           </w:p>
         </w:tc>
       </w:tr>
@@ -58,6 +61,9 @@
             <w:pPr>
               <w:cnfStyle w:val="000000000000" w:firstRow="0" w:lastRow="0" w:firstColumn="0" w:lastColumn="0" w:oddVBand="0" w:evenVBand="0" w:oddHBand="0" w:evenHBand="0" w:firstRowFirstColumn="0" w:firstRowLastColumn="0" w:lastRowFirstColumn="0" w:lastRowLastColumn="0"/>
             </w:pPr>
+            <w:r>
+              <w:t>1934007</w:t>
+            </w:r>
           </w:p>
         </w:tc>
       </w:tr>
@@ -69,6 +75,1693 @@
       </w:pPr>
       <w:r>
         <w:t>Initial Design</w:t>
+      </w:r>
+    </w:p>
+    <w:p/>
+    <w:p>
+      <w:pPr>
+        <w:pStyle w:val="ListParagraph"/>
+        <w:numPr>
+          <w:ilvl w:val="0"/>
+          <w:numId w:val="2"/>
+        </w:numPr>
+      </w:pPr>
+      <w:r>
+        <w:t>Start program</w:t>
+      </w:r>
+      <w:r>
+        <w:t>.</w:t>
+      </w:r>
+    </w:p>
+    <w:p>
+      <w:pPr>
+        <w:pStyle w:val="ListParagraph"/>
+        <w:numPr>
+          <w:ilvl w:val="0"/>
+          <w:numId w:val="2"/>
+        </w:numPr>
+      </w:pPr>
+      <w:r>
+        <w:t>Output</w:t>
+      </w:r>
+      <w:r>
+        <w:t xml:space="preserve"> to user the setting and current situation the user happens to be in within an office. </w:t>
+      </w:r>
+      <w:r>
+        <w:t>You’re sitting in an office room, and the tension is killing you. You must deliver a crucial presentation to your colleagues and boss, and the current state of your job is riding on this. One issue: you didn’t prepare at all! So, you’re going to have to say some random things and hope they buy it.</w:t>
+      </w:r>
+    </w:p>
+    <w:p>
+      <w:pPr>
+        <w:pStyle w:val="ListParagraph"/>
+        <w:numPr>
+          <w:ilvl w:val="1"/>
+          <w:numId w:val="2"/>
+        </w:numPr>
+      </w:pPr>
+      <w:r>
+        <w:t xml:space="preserve">Note: The user will try to ‘win’ by trying to surpass a set variable value </w:t>
+      </w:r>
+      <w:r>
+        <w:t xml:space="preserve">of </w:t>
+      </w:r>
+      <w:r>
+        <w:t>3</w:t>
+      </w:r>
+      <w:r>
+        <w:t>5</w:t>
+      </w:r>
+      <w:r>
+        <w:t xml:space="preserve">. </w:t>
+      </w:r>
+      <w:r>
+        <w:t xml:space="preserve">This variable is called </w:t>
+      </w:r>
+      <w:proofErr w:type="spellStart"/>
+      <w:r>
+        <w:t>goal_score</w:t>
+      </w:r>
+      <w:proofErr w:type="spellEnd"/>
+      <w:r>
+        <w:t xml:space="preserve">. </w:t>
+      </w:r>
+      <w:r>
+        <w:t xml:space="preserve">They will start </w:t>
+      </w:r>
+      <w:r>
+        <w:t xml:space="preserve">with a </w:t>
+      </w:r>
+      <w:proofErr w:type="spellStart"/>
+      <w:r>
+        <w:t>user_score</w:t>
+      </w:r>
+      <w:proofErr w:type="spellEnd"/>
+      <w:r>
+        <w:t xml:space="preserve"> </w:t>
+      </w:r>
+      <w:r>
+        <w:t xml:space="preserve">at </w:t>
+      </w:r>
+      <w:r>
+        <w:t>10</w:t>
+      </w:r>
+      <w:r>
+        <w:t xml:space="preserve"> and then try to say the best answer to say in the right scenario</w:t>
+      </w:r>
+      <w:r>
+        <w:t>. Good a</w:t>
+      </w:r>
+      <w:r>
+        <w:t xml:space="preserve">nswers give lots of points and bad answers deduct points. If the </w:t>
+      </w:r>
+      <w:proofErr w:type="spellStart"/>
+      <w:r>
+        <w:t>user_score</w:t>
+      </w:r>
+      <w:proofErr w:type="spellEnd"/>
+      <w:r>
+        <w:t xml:space="preserve"> is less than or equal to zero, the </w:t>
+      </w:r>
+      <w:r>
+        <w:t xml:space="preserve">game will be </w:t>
+      </w:r>
+      <w:r>
+        <w:t>at once</w:t>
+      </w:r>
+      <w:r>
+        <w:t xml:space="preserve"> cut off by the boss </w:t>
+      </w:r>
+      <w:r>
+        <w:t>via an outputted dialogue from</w:t>
+      </w:r>
+      <w:r>
+        <w:t xml:space="preserve"> </w:t>
+      </w:r>
+      <w:r>
+        <w:t xml:space="preserve">the </w:t>
+      </w:r>
+      <w:r>
+        <w:t>boss telling the user to leave.</w:t>
+      </w:r>
+      <w:r>
+        <w:t xml:space="preserve"> </w:t>
+      </w:r>
+    </w:p>
+    <w:p>
+      <w:pPr>
+        <w:pStyle w:val="ListParagraph"/>
+        <w:numPr>
+          <w:ilvl w:val="2"/>
+          <w:numId w:val="2"/>
+        </w:numPr>
+      </w:pPr>
+      <w:r>
+        <w:t>“‘Okay, I think we’ve all heard enough,’ the Boss interrupts. Your heart jumps. ‘[</w:t>
+      </w:r>
+      <w:proofErr w:type="spellStart"/>
+      <w:r>
+        <w:t>player_name</w:t>
+      </w:r>
+      <w:proofErr w:type="spellEnd"/>
+      <w:r>
+        <w:t xml:space="preserve">], </w:t>
+      </w:r>
+      <w:r>
+        <w:t xml:space="preserve">you’ve been </w:t>
+      </w:r>
+      <w:r>
+        <w:t>good</w:t>
+      </w:r>
+      <w:r>
+        <w:t xml:space="preserve"> to this company, </w:t>
+      </w:r>
+      <w:r>
+        <w:t>but your incompetence here</w:t>
+      </w:r>
+      <w:r>
+        <w:t>, during the biggest crisis this company</w:t>
+      </w:r>
+      <w:r>
+        <w:t xml:space="preserve"> has had in a decade, </w:t>
+      </w:r>
+      <w:r>
+        <w:t xml:space="preserve">is too much for us to handle.’ He leans in </w:t>
+      </w:r>
+      <w:r>
+        <w:t xml:space="preserve">a bit </w:t>
+      </w:r>
+      <w:r>
+        <w:t xml:space="preserve">and looks at you with </w:t>
+      </w:r>
+      <w:r>
+        <w:t>a very concerned look.</w:t>
+      </w:r>
+      <w:r>
+        <w:t xml:space="preserve"> ‘I think it’s time for you to go.</w:t>
+      </w:r>
+      <w:r>
+        <w:t xml:space="preserve"> I’m sorry.</w:t>
+      </w:r>
+      <w:r>
+        <w:t>’</w:t>
+      </w:r>
+    </w:p>
+    <w:p>
+      <w:pPr>
+        <w:pStyle w:val="ListParagraph"/>
+        <w:ind w:left="2160"/>
+      </w:pPr>
+    </w:p>
+    <w:p>
+      <w:pPr>
+        <w:pStyle w:val="ListParagraph"/>
+        <w:ind w:left="2160"/>
+      </w:pPr>
+      <w:r>
+        <w:t xml:space="preserve">You </w:t>
+      </w:r>
+      <w:r>
+        <w:t>quietly</w:t>
+      </w:r>
+      <w:r>
+        <w:t xml:space="preserve"> walk out of </w:t>
+      </w:r>
+      <w:r>
+        <w:t xml:space="preserve">the conference room and head to your desk </w:t>
+      </w:r>
+      <w:r>
+        <w:t xml:space="preserve">to pack up. Time to start padding that </w:t>
+      </w:r>
+      <w:bookmarkStart w:id="0" w:name="_Int_YCjEV1xS"/>
+      <w:proofErr w:type="gramStart"/>
+      <w:r>
+        <w:t>resume again</w:t>
+      </w:r>
+      <w:bookmarkEnd w:id="0"/>
+      <w:proofErr w:type="gramEnd"/>
+      <w:r>
+        <w:t>…</w:t>
+      </w:r>
+    </w:p>
+    <w:p>
+      <w:pPr>
+        <w:pStyle w:val="ListParagraph"/>
+        <w:ind w:left="2160"/>
+      </w:pPr>
+    </w:p>
+    <w:p>
+      <w:pPr>
+        <w:pStyle w:val="ListParagraph"/>
+        <w:ind w:left="2160"/>
+      </w:pPr>
+      <w:r>
+        <w:t>GAME OVER”</w:t>
+      </w:r>
+    </w:p>
+    <w:p>
+      <w:pPr>
+        <w:pStyle w:val="ListParagraph"/>
+        <w:ind w:left="2160"/>
+      </w:pPr>
+    </w:p>
+    <w:p>
+      <w:pPr>
+        <w:pStyle w:val="ListParagraph"/>
+        <w:numPr>
+          <w:ilvl w:val="0"/>
+          <w:numId w:val="2"/>
+        </w:numPr>
+      </w:pPr>
+      <w:r>
+        <w:t>Ask for the input of the player’s name.</w:t>
+      </w:r>
+    </w:p>
+    <w:p>
+      <w:pPr>
+        <w:pStyle w:val="ListParagraph"/>
+        <w:numPr>
+          <w:ilvl w:val="1"/>
+          <w:numId w:val="2"/>
+        </w:numPr>
+      </w:pPr>
+      <w:r>
+        <w:t xml:space="preserve">Output your boss sitting at the end of the conference table </w:t>
+      </w:r>
+      <w:r>
+        <w:t>saying, “Well, [</w:t>
+      </w:r>
+      <w:proofErr w:type="spellStart"/>
+      <w:r>
+        <w:t>player_name</w:t>
+      </w:r>
+      <w:proofErr w:type="spellEnd"/>
+      <w:r>
+        <w:t>], it’s your turn. Go ahead. We’re all waiting…”</w:t>
+      </w:r>
+    </w:p>
+    <w:p>
+      <w:pPr>
+        <w:pStyle w:val="ListParagraph"/>
+        <w:numPr>
+          <w:ilvl w:val="0"/>
+          <w:numId w:val="2"/>
+        </w:numPr>
+      </w:pPr>
+      <w:r>
+        <w:t>The confidence level of the player will be asked for input from the player. It will be an integer, between 1 through 5.</w:t>
+      </w:r>
+    </w:p>
+    <w:p>
+      <w:pPr>
+        <w:pStyle w:val="ListParagraph"/>
+        <w:numPr>
+          <w:ilvl w:val="1"/>
+          <w:numId w:val="2"/>
+        </w:numPr>
+      </w:pPr>
+      <w:r>
+        <w:t>The confidence level of the player will be a multiplier for the score that they are trying to obtain. The higher the inputted integer is, the greater the multiplier is for the total points calculated.</w:t>
+      </w:r>
+      <w:r>
+        <w:t xml:space="preserve"> Variable is </w:t>
+      </w:r>
+      <w:proofErr w:type="spellStart"/>
+      <w:r>
+        <w:t>confidence_multiplier</w:t>
+      </w:r>
+      <w:proofErr w:type="spellEnd"/>
+    </w:p>
+    <w:p>
+      <w:pPr>
+        <w:pStyle w:val="ListParagraph"/>
+        <w:numPr>
+          <w:ilvl w:val="2"/>
+          <w:numId w:val="2"/>
+        </w:numPr>
+      </w:pPr>
+      <w:r>
+        <w:t xml:space="preserve">Inputted 1 = 1.2x multiplier to </w:t>
+      </w:r>
+      <w:proofErr w:type="spellStart"/>
+      <w:r>
+        <w:t>total_score</w:t>
+      </w:r>
+      <w:proofErr w:type="spellEnd"/>
+    </w:p>
+    <w:p>
+      <w:pPr>
+        <w:pStyle w:val="ListParagraph"/>
+        <w:numPr>
+          <w:ilvl w:val="2"/>
+          <w:numId w:val="2"/>
+        </w:numPr>
+      </w:pPr>
+      <w:r>
+        <w:t xml:space="preserve">Inputted 2 = 1.4x multiplier to </w:t>
+      </w:r>
+      <w:proofErr w:type="spellStart"/>
+      <w:r>
+        <w:t>total_score</w:t>
+      </w:r>
+      <w:proofErr w:type="spellEnd"/>
+      <w:r>
+        <w:t xml:space="preserve"> </w:t>
+      </w:r>
+    </w:p>
+    <w:p>
+      <w:pPr>
+        <w:pStyle w:val="ListParagraph"/>
+        <w:numPr>
+          <w:ilvl w:val="2"/>
+          <w:numId w:val="2"/>
+        </w:numPr>
+      </w:pPr>
+      <w:r>
+        <w:t xml:space="preserve">Inputted 3 = 1.6x multiplier to </w:t>
+      </w:r>
+      <w:proofErr w:type="spellStart"/>
+      <w:r>
+        <w:t>total_score</w:t>
+      </w:r>
+      <w:proofErr w:type="spellEnd"/>
+    </w:p>
+    <w:p>
+      <w:pPr>
+        <w:pStyle w:val="ListParagraph"/>
+        <w:numPr>
+          <w:ilvl w:val="2"/>
+          <w:numId w:val="2"/>
+        </w:numPr>
+      </w:pPr>
+      <w:r>
+        <w:t xml:space="preserve">Inputted 4 = 1.8x multiplier to </w:t>
+      </w:r>
+      <w:proofErr w:type="spellStart"/>
+      <w:r>
+        <w:t>total_score</w:t>
+      </w:r>
+      <w:proofErr w:type="spellEnd"/>
+      <w:r>
+        <w:t xml:space="preserve"> </w:t>
+      </w:r>
+    </w:p>
+    <w:p>
+      <w:pPr>
+        <w:pStyle w:val="ListParagraph"/>
+        <w:numPr>
+          <w:ilvl w:val="2"/>
+          <w:numId w:val="2"/>
+        </w:numPr>
+      </w:pPr>
+      <w:r>
+        <w:t xml:space="preserve">Inputted 5 = 2.0x multiplier to </w:t>
+      </w:r>
+      <w:proofErr w:type="spellStart"/>
+      <w:r>
+        <w:t>total_score</w:t>
+      </w:r>
+      <w:proofErr w:type="spellEnd"/>
+    </w:p>
+    <w:p>
+      <w:pPr>
+        <w:pStyle w:val="ListParagraph"/>
+        <w:numPr>
+          <w:ilvl w:val="1"/>
+          <w:numId w:val="2"/>
+        </w:numPr>
+      </w:pPr>
+      <w:r>
+        <w:lastRenderedPageBreak/>
+        <w:t xml:space="preserve">If the </w:t>
+      </w:r>
+      <w:r>
+        <w:t xml:space="preserve">user inputs an invalid number (i.e. a number that is not an integer or a number that is not 1 through 5), then this prompt will repeat via a </w:t>
+      </w:r>
+      <w:proofErr w:type="spellStart"/>
+      <w:r>
+        <w:t>boolean</w:t>
+      </w:r>
+      <w:proofErr w:type="spellEnd"/>
+      <w:r>
+        <w:t xml:space="preserve">. It will output “Invalid answer! Please input a </w:t>
+      </w:r>
+      <w:r>
+        <w:t xml:space="preserve">valid </w:t>
+      </w:r>
+      <w:r>
+        <w:t xml:space="preserve">response.” </w:t>
+      </w:r>
+      <w:r>
+        <w:t>and make the user input again.</w:t>
+      </w:r>
+    </w:p>
+    <w:p>
+      <w:pPr>
+        <w:pStyle w:val="ListParagraph"/>
+        <w:numPr>
+          <w:ilvl w:val="0"/>
+          <w:numId w:val="2"/>
+        </w:numPr>
+      </w:pPr>
+      <w:r>
+        <w:t xml:space="preserve">Output a description of the player beginning the presentation, saying dialogue </w:t>
+      </w:r>
+      <w:r>
+        <w:t>beginning the presentation. The confidence level provided earlier will affect the dialogue outputted here.</w:t>
+      </w:r>
+      <w:r>
+        <w:t xml:space="preserve"> Distribution of </w:t>
+      </w:r>
+      <w:proofErr w:type="spellStart"/>
+      <w:r>
+        <w:t>user_score</w:t>
+      </w:r>
+      <w:proofErr w:type="spellEnd"/>
+      <w:r>
+        <w:t xml:space="preserve"> points also </w:t>
+      </w:r>
+      <w:proofErr w:type="gramStart"/>
+      <w:r>
+        <w:t>happens</w:t>
+      </w:r>
+      <w:proofErr w:type="gramEnd"/>
+      <w:r>
+        <w:t xml:space="preserve"> depending on the </w:t>
+      </w:r>
+      <w:r>
+        <w:t>answer.</w:t>
+      </w:r>
+    </w:p>
+    <w:p>
+      <w:pPr>
+        <w:pStyle w:val="ListParagraph"/>
+        <w:numPr>
+          <w:ilvl w:val="1"/>
+          <w:numId w:val="2"/>
+        </w:numPr>
+      </w:pPr>
+      <w:r>
+        <w:t xml:space="preserve">If </w:t>
+      </w:r>
+      <w:r>
+        <w:t xml:space="preserve">confidence is </w:t>
+      </w:r>
+      <w:r>
+        <w:t>&lt; 3</w:t>
+      </w:r>
+      <w:r>
+        <w:t>: dialogue</w:t>
+      </w:r>
+      <w:r>
+        <w:t xml:space="preserve"> = </w:t>
+      </w:r>
+      <w:r>
+        <w:t xml:space="preserve">“Um… hello. I’m here to, um, </w:t>
+      </w:r>
+      <w:r>
+        <w:t>pitch my latest idea…”</w:t>
+      </w:r>
+      <w:r>
+        <w:t xml:space="preserve"> and </w:t>
+      </w:r>
+      <w:proofErr w:type="spellStart"/>
+      <w:r>
+        <w:t>user_score</w:t>
+      </w:r>
+      <w:proofErr w:type="spellEnd"/>
+      <w:r>
+        <w:t xml:space="preserve"> + (2 </w:t>
+      </w:r>
+      <w:r>
+        <w:t>*</w:t>
+      </w:r>
+      <w:r>
+        <w:t xml:space="preserve"> </w:t>
+      </w:r>
+      <w:proofErr w:type="spellStart"/>
+      <w:r>
+        <w:t>confidence</w:t>
+      </w:r>
+      <w:r>
+        <w:t>_multiplier</w:t>
+      </w:r>
+      <w:proofErr w:type="spellEnd"/>
+      <w:r>
+        <w:t>)</w:t>
+      </w:r>
+    </w:p>
+    <w:p>
+      <w:pPr>
+        <w:pStyle w:val="ListParagraph"/>
+        <w:numPr>
+          <w:ilvl w:val="1"/>
+          <w:numId w:val="2"/>
+        </w:numPr>
+      </w:pPr>
+      <w:r>
+        <w:t xml:space="preserve">If confidence </w:t>
+      </w:r>
+      <w:r>
+        <w:t xml:space="preserve">is &gt; 3 and </w:t>
+      </w:r>
+      <w:r>
+        <w:t>&gt;= 5</w:t>
+      </w:r>
+      <w:r>
+        <w:t>:</w:t>
+      </w:r>
+      <w:r>
+        <w:t xml:space="preserve"> “Hello. I’m here to pitch my latest idea…”</w:t>
+      </w:r>
+      <w:r>
+        <w:t xml:space="preserve"> and </w:t>
+      </w:r>
+      <w:proofErr w:type="spellStart"/>
+      <w:r>
+        <w:t>user_score</w:t>
+      </w:r>
+      <w:proofErr w:type="spellEnd"/>
+      <w:r>
+        <w:t xml:space="preserve"> + </w:t>
+      </w:r>
+      <w:r>
+        <w:t xml:space="preserve">(5 </w:t>
+      </w:r>
+      <w:r>
+        <w:t>*</w:t>
+      </w:r>
+      <w:r>
+        <w:t xml:space="preserve"> </w:t>
+      </w:r>
+      <w:proofErr w:type="spellStart"/>
+      <w:r>
+        <w:t>confidence</w:t>
+      </w:r>
+      <w:r>
+        <w:t>_multiplier</w:t>
+      </w:r>
+      <w:proofErr w:type="spellEnd"/>
+      <w:r>
+        <w:t>)</w:t>
+      </w:r>
+    </w:p>
+    <w:p>
+      <w:pPr>
+        <w:pStyle w:val="ListParagraph"/>
+        <w:numPr>
+          <w:ilvl w:val="0"/>
+          <w:numId w:val="2"/>
+        </w:numPr>
+      </w:pPr>
+      <w:r>
+        <w:t xml:space="preserve">Output the next part of the story, where the presenter is </w:t>
+      </w:r>
+      <w:r>
+        <w:t xml:space="preserve">forced to </w:t>
+      </w:r>
+      <w:proofErr w:type="gramStart"/>
+      <w:r>
+        <w:t>make a decision</w:t>
+      </w:r>
+      <w:proofErr w:type="gramEnd"/>
+      <w:r>
+        <w:t xml:space="preserve"> on what to say.</w:t>
+      </w:r>
+    </w:p>
+    <w:p>
+      <w:pPr>
+        <w:pStyle w:val="ListParagraph"/>
+        <w:numPr>
+          <w:ilvl w:val="1"/>
+          <w:numId w:val="2"/>
+        </w:numPr>
+      </w:pPr>
+      <w:r>
+        <w:t>Dialogue o</w:t>
+      </w:r>
+      <w:r>
+        <w:t xml:space="preserve">utput will be “As we all know, the latest </w:t>
+      </w:r>
+      <w:r>
+        <w:t xml:space="preserve">major incident within </w:t>
+      </w:r>
+      <w:r>
+        <w:t>our supply department has been…”</w:t>
+      </w:r>
+    </w:p>
+    <w:p>
+      <w:pPr>
+        <w:pStyle w:val="ListParagraph"/>
+        <w:numPr>
+          <w:ilvl w:val="1"/>
+          <w:numId w:val="2"/>
+        </w:numPr>
+      </w:pPr>
+      <w:r>
+        <w:t xml:space="preserve">At this </w:t>
+      </w:r>
+      <w:r>
+        <w:t xml:space="preserve">point, the </w:t>
+      </w:r>
+      <w:r>
+        <w:t>user must input a value</w:t>
+      </w:r>
+      <w:r>
+        <w:t xml:space="preserve">: A, B, or </w:t>
+      </w:r>
+      <w:r>
+        <w:t>C</w:t>
+      </w:r>
+      <w:r>
+        <w:t xml:space="preserve">. </w:t>
+      </w:r>
+      <w:r>
+        <w:t xml:space="preserve">This will be prompted with options for what to </w:t>
+      </w:r>
+      <w:r>
+        <w:t>choose.</w:t>
+      </w:r>
+    </w:p>
+    <w:p>
+      <w:pPr>
+        <w:pStyle w:val="ListParagraph"/>
+        <w:numPr>
+          <w:ilvl w:val="1"/>
+          <w:numId w:val="2"/>
+        </w:numPr>
+      </w:pPr>
+      <w:r>
+        <w:t>Output options</w:t>
+      </w:r>
+      <w:r>
+        <w:t>, with corresponding points:</w:t>
+      </w:r>
+    </w:p>
+    <w:p>
+      <w:pPr>
+        <w:pStyle w:val="ListParagraph"/>
+        <w:numPr>
+          <w:ilvl w:val="1"/>
+          <w:numId w:val="2"/>
+        </w:numPr>
+      </w:pPr>
+      <w:r>
+        <w:t>“Choose one of the following:</w:t>
+      </w:r>
+    </w:p>
+    <w:p>
+      <w:pPr>
+        <w:pStyle w:val="ListParagraph"/>
+        <w:numPr>
+          <w:ilvl w:val="0"/>
+          <w:numId w:val="3"/>
+        </w:numPr>
+      </w:pPr>
+      <w:r>
+        <w:t xml:space="preserve">= </w:t>
+      </w:r>
+      <w:r>
+        <w:t>“…has been something that is of utmost</w:t>
+      </w:r>
+      <w:r>
+        <w:t xml:space="preserve"> importance.”</w:t>
+      </w:r>
+    </w:p>
+    <w:p>
+      <w:pPr>
+        <w:pStyle w:val="ListParagraph"/>
+        <w:numPr>
+          <w:ilvl w:val="0"/>
+          <w:numId w:val="3"/>
+        </w:numPr>
+      </w:pPr>
+      <w:r>
+        <w:t xml:space="preserve">= </w:t>
+      </w:r>
+      <w:r>
+        <w:t xml:space="preserve">“…has been something that is </w:t>
+      </w:r>
+      <w:r>
+        <w:t>important but there are greater tasks at hand.”</w:t>
+      </w:r>
+    </w:p>
+    <w:p>
+      <w:pPr>
+        <w:pStyle w:val="ListParagraph"/>
+        <w:numPr>
+          <w:ilvl w:val="0"/>
+          <w:numId w:val="3"/>
+        </w:numPr>
+      </w:pPr>
+      <w:r>
+        <w:t>“…has been something to not worry about.”</w:t>
+      </w:r>
+    </w:p>
+    <w:p/>
+    <w:p>
+      <w:pPr>
+        <w:pStyle w:val="ListParagraph"/>
+        <w:numPr>
+          <w:ilvl w:val="1"/>
+          <w:numId w:val="2"/>
+        </w:numPr>
+      </w:pPr>
+      <w:r>
+        <w:t xml:space="preserve">A = best option, </w:t>
+      </w:r>
+      <w:proofErr w:type="spellStart"/>
+      <w:r>
+        <w:t>user_score</w:t>
+      </w:r>
+      <w:proofErr w:type="spellEnd"/>
+      <w:r>
+        <w:t xml:space="preserve"> + (</w:t>
+      </w:r>
+      <w:r>
+        <w:t>10</w:t>
+      </w:r>
+      <w:r>
+        <w:t xml:space="preserve">* </w:t>
+      </w:r>
+      <w:proofErr w:type="spellStart"/>
+      <w:r>
+        <w:t>confidence_multiplier</w:t>
+      </w:r>
+      <w:proofErr w:type="spellEnd"/>
+      <w:r>
+        <w:t>)</w:t>
+      </w:r>
+    </w:p>
+    <w:p>
+      <w:pPr>
+        <w:pStyle w:val="ListParagraph"/>
+        <w:numPr>
+          <w:ilvl w:val="1"/>
+          <w:numId w:val="2"/>
+        </w:numPr>
+      </w:pPr>
+      <w:r>
+        <w:t xml:space="preserve">B = </w:t>
+      </w:r>
+      <w:r>
+        <w:t xml:space="preserve">okay option, </w:t>
+      </w:r>
+      <w:proofErr w:type="spellStart"/>
+      <w:r>
+        <w:t>user_score</w:t>
+      </w:r>
+      <w:proofErr w:type="spellEnd"/>
+      <w:r>
+        <w:t xml:space="preserve"> </w:t>
+      </w:r>
+      <w:r>
+        <w:t xml:space="preserve">is left the same </w:t>
+      </w:r>
+    </w:p>
+    <w:p>
+      <w:pPr>
+        <w:pStyle w:val="ListParagraph"/>
+        <w:numPr>
+          <w:ilvl w:val="1"/>
+          <w:numId w:val="2"/>
+        </w:numPr>
+      </w:pPr>
+      <w:r>
+        <w:t xml:space="preserve">C = worst option, </w:t>
+      </w:r>
+      <w:proofErr w:type="spellStart"/>
+      <w:r>
+        <w:t>user_score</w:t>
+      </w:r>
+      <w:proofErr w:type="spellEnd"/>
+      <w:r>
+        <w:t xml:space="preserve"> </w:t>
+      </w:r>
+      <w:r>
+        <w:t>–</w:t>
+      </w:r>
+      <w:r>
+        <w:t xml:space="preserve"> 10</w:t>
+      </w:r>
+      <w:r>
+        <w:t xml:space="preserve"> + </w:t>
+      </w:r>
+      <w:proofErr w:type="spellStart"/>
+      <w:r>
+        <w:t>confidence_multiplier</w:t>
+      </w:r>
+      <w:proofErr w:type="spellEnd"/>
+    </w:p>
+    <w:p>
+      <w:pPr>
+        <w:pStyle w:val="ListParagraph"/>
+        <w:numPr>
+          <w:ilvl w:val="1"/>
+          <w:numId w:val="2"/>
+        </w:numPr>
+      </w:pPr>
+      <w:r>
+        <w:t xml:space="preserve">Invalid answer provided as input = repeat via </w:t>
+      </w:r>
+      <w:proofErr w:type="spellStart"/>
+      <w:r>
+        <w:t>boolean</w:t>
+      </w:r>
+      <w:proofErr w:type="spellEnd"/>
+      <w:r>
+        <w:t>, and output “Invalid answer! Please input a valid response”</w:t>
+      </w:r>
+    </w:p>
+    <w:p>
+      <w:pPr>
+        <w:pStyle w:val="ListParagraph"/>
+        <w:numPr>
+          <w:ilvl w:val="0"/>
+          <w:numId w:val="2"/>
+        </w:numPr>
+      </w:pPr>
+      <w:r>
+        <w:t>Output the</w:t>
+      </w:r>
+      <w:r>
+        <w:t xml:space="preserve"> story’s continuation, where the user is again forced to make another decision, b</w:t>
+      </w:r>
+      <w:r>
+        <w:t>ut this time, with a float number.</w:t>
+      </w:r>
+    </w:p>
+    <w:p>
+      <w:pPr>
+        <w:pStyle w:val="ListParagraph"/>
+        <w:numPr>
+          <w:ilvl w:val="1"/>
+          <w:numId w:val="2"/>
+        </w:numPr>
+      </w:pPr>
+      <w:r>
+        <w:t>Dialogue o</w:t>
+      </w:r>
+      <w:r>
+        <w:t xml:space="preserve">utput: “Our losses </w:t>
+      </w:r>
+      <w:r>
+        <w:t>have been quite large</w:t>
+      </w:r>
+      <w:r>
+        <w:t>. We’ve seen percentage losses of…”</w:t>
+      </w:r>
+    </w:p>
+    <w:p>
+      <w:pPr>
+        <w:pStyle w:val="ListParagraph"/>
+        <w:ind w:left="1440"/>
+      </w:pPr>
+      <w:r>
+        <w:t xml:space="preserve">(Wait, what was that percentage again? You could’ve sworn you saw it yesterday on a whiteboard in the office. </w:t>
+      </w:r>
+      <w:r>
+        <w:t xml:space="preserve">You’re pretty sure it was something between </w:t>
+      </w:r>
+      <w:r>
+        <w:t>10</w:t>
+      </w:r>
+      <w:r>
+        <w:t xml:space="preserve">% </w:t>
+      </w:r>
+      <w:r>
+        <w:t xml:space="preserve">and 20%, but </w:t>
+      </w:r>
+      <w:r>
+        <w:t xml:space="preserve">it also had some decimal places too. </w:t>
+      </w:r>
+      <w:r>
+        <w:t xml:space="preserve">It’s all very fuzzy— it was </w:t>
+      </w:r>
+      <w:proofErr w:type="gramStart"/>
+      <w:r>
+        <w:t>pretty early</w:t>
+      </w:r>
+      <w:proofErr w:type="gramEnd"/>
+      <w:r>
+        <w:t xml:space="preserve"> in the morning when you saw that yesterday. But now’s not the time for flashbacks! The boss looks a little unimpressed. </w:t>
+      </w:r>
+      <w:r>
+        <w:t>Quick, say something! And try to be precise too!)</w:t>
+      </w:r>
+    </w:p>
+    <w:p>
+      <w:pPr>
+        <w:pStyle w:val="ListParagraph"/>
+        <w:numPr>
+          <w:ilvl w:val="1"/>
+          <w:numId w:val="2"/>
+        </w:numPr>
+      </w:pPr>
+      <w:r>
+        <w:t xml:space="preserve">If inputted </w:t>
+      </w:r>
+      <w:r>
+        <w:t xml:space="preserve">number is </w:t>
+      </w:r>
+      <w:r>
+        <w:t>&lt;</w:t>
+      </w:r>
+      <w:proofErr w:type="gramStart"/>
+      <w:r>
+        <w:t xml:space="preserve">= </w:t>
+      </w:r>
+      <w:r>
+        <w:t xml:space="preserve"> 14.5</w:t>
+      </w:r>
+      <w:proofErr w:type="gramEnd"/>
+      <w:r>
+        <w:t>: bad response,</w:t>
+      </w:r>
+      <w:r>
+        <w:t xml:space="preserve"> </w:t>
+      </w:r>
+      <w:proofErr w:type="spellStart"/>
+      <w:r>
+        <w:t>user_score</w:t>
+      </w:r>
+      <w:proofErr w:type="spellEnd"/>
+      <w:r>
+        <w:t xml:space="preserve">  </w:t>
+      </w:r>
+      <w:r>
+        <w:t>—</w:t>
+      </w:r>
+      <w:r>
+        <w:t xml:space="preserve"> </w:t>
+      </w:r>
+      <w:r>
+        <w:t>10</w:t>
+      </w:r>
+      <w:r>
+        <w:t xml:space="preserve"> </w:t>
+      </w:r>
+      <w:r>
+        <w:t xml:space="preserve">+ </w:t>
+      </w:r>
+      <w:proofErr w:type="spellStart"/>
+      <w:r>
+        <w:t>confidence_level</w:t>
+      </w:r>
+      <w:proofErr w:type="spellEnd"/>
+    </w:p>
+    <w:p>
+      <w:pPr>
+        <w:pStyle w:val="ListParagraph"/>
+        <w:numPr>
+          <w:ilvl w:val="1"/>
+          <w:numId w:val="2"/>
+        </w:numPr>
+      </w:pPr>
+      <w:r>
+        <w:t xml:space="preserve">If inputted number is </w:t>
+      </w:r>
+      <w:r>
+        <w:t>&gt;</w:t>
+      </w:r>
+      <w:r>
+        <w:t xml:space="preserve"> 14.5 and &gt;= 20: </w:t>
+      </w:r>
+      <w:r>
+        <w:t xml:space="preserve">good response, </w:t>
+      </w:r>
+      <w:proofErr w:type="spellStart"/>
+      <w:r>
+        <w:t>user_score</w:t>
+      </w:r>
+      <w:proofErr w:type="spellEnd"/>
+      <w:r>
+        <w:t xml:space="preserve"> </w:t>
+      </w:r>
+      <w:r>
+        <w:t xml:space="preserve">+ </w:t>
+      </w:r>
+      <w:r>
+        <w:t>(</w:t>
+      </w:r>
+      <w:r>
+        <w:t xml:space="preserve">10 * </w:t>
+      </w:r>
+      <w:proofErr w:type="spellStart"/>
+      <w:r>
+        <w:t>confidence</w:t>
+      </w:r>
+      <w:r>
+        <w:t>_level</w:t>
+      </w:r>
+      <w:proofErr w:type="spellEnd"/>
+      <w:r>
+        <w:t>)</w:t>
+      </w:r>
+    </w:p>
+    <w:p>
+      <w:pPr>
+        <w:pStyle w:val="ListParagraph"/>
+        <w:numPr>
+          <w:ilvl w:val="1"/>
+          <w:numId w:val="2"/>
+        </w:numPr>
+      </w:pPr>
+      <w:r>
+        <w:lastRenderedPageBreak/>
+        <w:t xml:space="preserve">Will be repeated with a </w:t>
+      </w:r>
+      <w:proofErr w:type="spellStart"/>
+      <w:r>
+        <w:t>boolean</w:t>
+      </w:r>
+      <w:proofErr w:type="spellEnd"/>
+      <w:r>
+        <w:t xml:space="preserve"> if the input is invalid. Will output “Invalid answer! Please input a valid response” and will prompt the user to input again</w:t>
+      </w:r>
+    </w:p>
+    <w:p>
+      <w:pPr>
+        <w:pStyle w:val="ListParagraph"/>
+        <w:numPr>
+          <w:ilvl w:val="0"/>
+          <w:numId w:val="2"/>
+        </w:numPr>
+      </w:pPr>
+      <w:proofErr w:type="spellStart"/>
+      <w:r>
+        <w:t>Ouput</w:t>
+      </w:r>
+      <w:proofErr w:type="spellEnd"/>
+      <w:r>
+        <w:t xml:space="preserve"> the continuation of the story, where the user is described to read off the presentation </w:t>
+      </w:r>
+      <w:r>
+        <w:t>for a large portion of time.</w:t>
+      </w:r>
+    </w:p>
+    <w:p>
+      <w:pPr>
+        <w:pStyle w:val="ListParagraph"/>
+        <w:numPr>
+          <w:ilvl w:val="1"/>
+          <w:numId w:val="2"/>
+        </w:numPr>
+      </w:pPr>
+      <w:r>
+        <w:t xml:space="preserve">If the </w:t>
+      </w:r>
+      <w:proofErr w:type="spellStart"/>
+      <w:r>
+        <w:t>confidence</w:t>
+      </w:r>
+      <w:r>
+        <w:t>_level</w:t>
+      </w:r>
+      <w:proofErr w:type="spellEnd"/>
+      <w:r>
+        <w:t xml:space="preserve"> is &gt;= 4: the </w:t>
+      </w:r>
+      <w:proofErr w:type="spellStart"/>
+      <w:r>
+        <w:t>user_score</w:t>
+      </w:r>
+      <w:proofErr w:type="spellEnd"/>
+      <w:r>
+        <w:t xml:space="preserve"> is increased by </w:t>
+      </w:r>
+      <w:r>
+        <w:t>3 points</w:t>
+      </w:r>
+    </w:p>
+    <w:p>
+      <w:pPr>
+        <w:pStyle w:val="ListParagraph"/>
+        <w:numPr>
+          <w:ilvl w:val="2"/>
+          <w:numId w:val="2"/>
+        </w:numPr>
+      </w:pPr>
+      <w:r>
+        <w:t xml:space="preserve">Descriptions of the colleagues and boss </w:t>
+      </w:r>
+      <w:r>
+        <w:t xml:space="preserve">being invested and focused will be outputted with the </w:t>
+      </w:r>
+      <w:r>
+        <w:t>rest</w:t>
+      </w:r>
+    </w:p>
+    <w:p>
+      <w:pPr>
+        <w:pStyle w:val="ListParagraph"/>
+        <w:numPr>
+          <w:ilvl w:val="1"/>
+          <w:numId w:val="2"/>
+        </w:numPr>
+      </w:pPr>
+      <w:r>
+        <w:t xml:space="preserve">If the </w:t>
+      </w:r>
+      <w:proofErr w:type="spellStart"/>
+      <w:r>
+        <w:t>confidence_level</w:t>
+      </w:r>
+      <w:proofErr w:type="spellEnd"/>
+      <w:r>
+        <w:t xml:space="preserve"> is </w:t>
+      </w:r>
+      <w:r>
+        <w:t xml:space="preserve">= 3: the </w:t>
+      </w:r>
+      <w:proofErr w:type="spellStart"/>
+      <w:r>
+        <w:t>user</w:t>
+      </w:r>
+      <w:r>
+        <w:t>_score</w:t>
+      </w:r>
+      <w:proofErr w:type="spellEnd"/>
+      <w:r>
+        <w:t xml:space="preserve"> is </w:t>
+      </w:r>
+      <w:r>
+        <w:t>increased by 1 point</w:t>
+      </w:r>
+    </w:p>
+    <w:p>
+      <w:pPr>
+        <w:pStyle w:val="ListParagraph"/>
+        <w:numPr>
+          <w:ilvl w:val="2"/>
+          <w:numId w:val="2"/>
+        </w:numPr>
+      </w:pPr>
+      <w:r>
+        <w:t xml:space="preserve">Descriptions </w:t>
+      </w:r>
+      <w:r>
+        <w:t xml:space="preserve">of the </w:t>
+      </w:r>
+      <w:r>
+        <w:t xml:space="preserve">colleagues and the boss looking </w:t>
+      </w:r>
+      <w:r>
+        <w:t xml:space="preserve">a little less invested </w:t>
+      </w:r>
+      <w:r>
+        <w:t>will be outputted with the rest</w:t>
+      </w:r>
+    </w:p>
+    <w:p>
+      <w:pPr>
+        <w:pStyle w:val="ListParagraph"/>
+        <w:numPr>
+          <w:ilvl w:val="1"/>
+          <w:numId w:val="2"/>
+        </w:numPr>
+      </w:pPr>
+      <w:r>
+        <w:t xml:space="preserve">If the </w:t>
+      </w:r>
+      <w:proofErr w:type="spellStart"/>
+      <w:r>
+        <w:t>confidence_level</w:t>
+      </w:r>
+      <w:proofErr w:type="spellEnd"/>
+      <w:r>
+        <w:t xml:space="preserve"> is &lt;3: no change</w:t>
+      </w:r>
+    </w:p>
+    <w:p>
+      <w:pPr>
+        <w:pStyle w:val="ListParagraph"/>
+        <w:numPr>
+          <w:ilvl w:val="2"/>
+          <w:numId w:val="2"/>
+        </w:numPr>
+      </w:pPr>
+      <w:r>
+        <w:t>Desc</w:t>
+      </w:r>
+      <w:r>
+        <w:t>riptions of the boss looking invested but the colleagues looking uninvested will be outputted with the rest</w:t>
+      </w:r>
+    </w:p>
+    <w:p>
+      <w:pPr>
+        <w:pStyle w:val="ListParagraph"/>
+        <w:numPr>
+          <w:ilvl w:val="0"/>
+          <w:numId w:val="2"/>
+        </w:numPr>
+      </w:pPr>
+      <w:r>
+        <w:t xml:space="preserve">Output the </w:t>
+      </w:r>
+      <w:r>
+        <w:t xml:space="preserve">continuation of the story, describing some of the final points the user </w:t>
+      </w:r>
+      <w:proofErr w:type="gramStart"/>
+      <w:r>
+        <w:t>has to</w:t>
+      </w:r>
+      <w:proofErr w:type="gramEnd"/>
+      <w:r>
+        <w:t xml:space="preserve"> make.</w:t>
+      </w:r>
+      <w:r>
+        <w:t xml:space="preserve"> The user must choose between options A, B, C, or D.</w:t>
+      </w:r>
+    </w:p>
+    <w:p>
+      <w:pPr>
+        <w:pStyle w:val="ListParagraph"/>
+        <w:numPr>
+          <w:ilvl w:val="1"/>
+          <w:numId w:val="2"/>
+        </w:numPr>
+      </w:pPr>
+      <w:r>
+        <w:t>Output dialogue: “In conclusion,</w:t>
+      </w:r>
+    </w:p>
+    <w:p>
+      <w:pPr>
+        <w:pStyle w:val="ListParagraph"/>
+        <w:numPr>
+          <w:ilvl w:val="0"/>
+          <w:numId w:val="5"/>
+        </w:numPr>
+      </w:pPr>
+      <w:r>
+        <w:t xml:space="preserve">= </w:t>
+      </w:r>
+      <w:r>
+        <w:t>“I doubt that we will ever be able to fully recover from such a detrimental issue. I propose that we</w:t>
+      </w:r>
+      <w:r>
+        <w:t xml:space="preserve"> should</w:t>
+      </w:r>
+      <w:r>
+        <w:t xml:space="preserve"> cease funding for repairs, as such an issue is </w:t>
+      </w:r>
+      <w:r>
+        <w:t>only to be fixed with time.”</w:t>
+      </w:r>
+    </w:p>
+    <w:p>
+      <w:pPr>
+        <w:pStyle w:val="ListParagraph"/>
+        <w:numPr>
+          <w:ilvl w:val="0"/>
+          <w:numId w:val="5"/>
+        </w:numPr>
+      </w:pPr>
+      <w:r>
+        <w:t>= “</w:t>
+      </w:r>
+      <w:r>
+        <w:t>To get to the bottom of this</w:t>
+      </w:r>
+      <w:r>
+        <w:t xml:space="preserve">, every department should spend </w:t>
+      </w:r>
+      <w:proofErr w:type="gramStart"/>
+      <w:r>
+        <w:t>all of</w:t>
+      </w:r>
+      <w:proofErr w:type="gramEnd"/>
+      <w:r>
+        <w:t xml:space="preserve"> their time and resources to fix such an issue</w:t>
+      </w:r>
+      <w:r>
+        <w:t>, even if it causes more problems. We can’t let this happen again.”</w:t>
+      </w:r>
+    </w:p>
+    <w:p>
+      <w:pPr>
+        <w:pStyle w:val="ListParagraph"/>
+        <w:numPr>
+          <w:ilvl w:val="0"/>
+          <w:numId w:val="5"/>
+        </w:numPr>
+      </w:pPr>
+      <w:r>
+        <w:t xml:space="preserve">= “We should </w:t>
+      </w:r>
+      <w:r>
+        <w:t xml:space="preserve">do nothing </w:t>
+      </w:r>
+      <w:r>
+        <w:t xml:space="preserve">about this </w:t>
+      </w:r>
+      <w:r>
+        <w:t>and should all take a big smoke break in the lounge.”</w:t>
+      </w:r>
+    </w:p>
+    <w:p>
+      <w:pPr>
+        <w:pStyle w:val="ListParagraph"/>
+        <w:numPr>
+          <w:ilvl w:val="0"/>
+          <w:numId w:val="5"/>
+        </w:numPr>
+      </w:pPr>
+      <w:r>
+        <w:t>= “</w:t>
+      </w:r>
+      <w:r>
+        <w:t xml:space="preserve">We should take this slow and steady. It might be urgent, but rapid responses often lead to </w:t>
+      </w:r>
+      <w:r>
+        <w:t>more mistakes. With enough time and evaluation, this will be a thing of the past.”</w:t>
+      </w:r>
+    </w:p>
+    <w:p>
+      <w:pPr>
+        <w:pStyle w:val="ListParagraph"/>
+        <w:numPr>
+          <w:ilvl w:val="2"/>
+          <w:numId w:val="2"/>
+        </w:numPr>
+      </w:pPr>
+      <w:r>
+        <w:t xml:space="preserve">A = bad answer, -7 points from </w:t>
+      </w:r>
+      <w:proofErr w:type="spellStart"/>
+      <w:r>
+        <w:t>user_score</w:t>
+      </w:r>
+      <w:proofErr w:type="spellEnd"/>
+    </w:p>
+    <w:p>
+      <w:pPr>
+        <w:pStyle w:val="ListParagraph"/>
+        <w:numPr>
+          <w:ilvl w:val="2"/>
+          <w:numId w:val="2"/>
+        </w:numPr>
+      </w:pPr>
+      <w:r>
+        <w:t xml:space="preserve">B = good answer, </w:t>
+      </w:r>
+      <w:proofErr w:type="spellStart"/>
+      <w:r>
+        <w:t>user_score</w:t>
+      </w:r>
+      <w:proofErr w:type="spellEnd"/>
+      <w:r>
+        <w:t xml:space="preserve"> + (</w:t>
+      </w:r>
+      <w:r>
+        <w:t>7</w:t>
+      </w:r>
+      <w:r>
+        <w:t xml:space="preserve"> </w:t>
+      </w:r>
+      <w:r>
+        <w:t>*</w:t>
+      </w:r>
+      <w:r>
+        <w:t xml:space="preserve"> </w:t>
+      </w:r>
+      <w:proofErr w:type="spellStart"/>
+      <w:r>
+        <w:t>confidence_</w:t>
+      </w:r>
+      <w:r>
+        <w:t>multiplier</w:t>
+      </w:r>
+      <w:proofErr w:type="spellEnd"/>
+      <w:r>
+        <w:t>)</w:t>
+      </w:r>
+    </w:p>
+    <w:p>
+      <w:pPr>
+        <w:pStyle w:val="ListParagraph"/>
+        <w:numPr>
+          <w:ilvl w:val="2"/>
+          <w:numId w:val="2"/>
+        </w:numPr>
+      </w:pPr>
+      <w:r>
+        <w:t xml:space="preserve">C = worst answer, -20 points </w:t>
+      </w:r>
+      <w:r>
+        <w:t xml:space="preserve">from </w:t>
+      </w:r>
+      <w:proofErr w:type="spellStart"/>
+      <w:r>
+        <w:t>user_score</w:t>
+      </w:r>
+      <w:proofErr w:type="spellEnd"/>
+    </w:p>
+    <w:p>
+      <w:pPr>
+        <w:pStyle w:val="ListParagraph"/>
+        <w:numPr>
+          <w:ilvl w:val="2"/>
+          <w:numId w:val="2"/>
+        </w:numPr>
+      </w:pPr>
+      <w:r>
+        <w:t xml:space="preserve">D = best answer, </w:t>
+      </w:r>
+      <w:proofErr w:type="spellStart"/>
+      <w:r>
+        <w:t>user_score</w:t>
+      </w:r>
+      <w:proofErr w:type="spellEnd"/>
+      <w:r>
+        <w:t xml:space="preserve"> + (15 * </w:t>
+      </w:r>
+      <w:proofErr w:type="spellStart"/>
+      <w:r>
+        <w:t>confidence_multiplier</w:t>
+      </w:r>
+      <w:proofErr w:type="spellEnd"/>
+      <w:r>
+        <w:t>)</w:t>
+      </w:r>
+    </w:p>
+    <w:p>
+      <w:pPr>
+        <w:pStyle w:val="ListParagraph"/>
+        <w:numPr>
+          <w:ilvl w:val="1"/>
+          <w:numId w:val="2"/>
+        </w:numPr>
+      </w:pPr>
+      <w:r>
+        <w:t>This marks the end of all user inputs for the rest of the game.</w:t>
+      </w:r>
+    </w:p>
+    <w:p>
+      <w:pPr>
+        <w:pStyle w:val="ListParagraph"/>
+        <w:numPr>
+          <w:ilvl w:val="0"/>
+          <w:numId w:val="2"/>
+        </w:numPr>
+      </w:pPr>
+      <w:r>
+        <w:t>Output the story of the user finishing the presentation, and then the boss asks the user to meet the</w:t>
+      </w:r>
+      <w:r>
+        <w:t>m in their office.</w:t>
+      </w:r>
+    </w:p>
+    <w:p>
+      <w:pPr>
+        <w:pStyle w:val="ListParagraph"/>
+        <w:numPr>
+          <w:ilvl w:val="1"/>
+          <w:numId w:val="2"/>
+        </w:numPr>
+      </w:pPr>
+      <w:r>
+        <w:t xml:space="preserve">Further dialogue from here will change depending on if the </w:t>
+      </w:r>
+      <w:proofErr w:type="spellStart"/>
+      <w:r>
+        <w:t>user_score</w:t>
+      </w:r>
+      <w:proofErr w:type="spellEnd"/>
+      <w:r>
+        <w:t xml:space="preserve"> did or did not surpass the </w:t>
+      </w:r>
+      <w:proofErr w:type="spellStart"/>
+      <w:r>
+        <w:t>goal_score</w:t>
+      </w:r>
+      <w:proofErr w:type="spellEnd"/>
+      <w:r>
+        <w:t xml:space="preserve"> of 35. </w:t>
+      </w:r>
+      <w:r>
+        <w:t xml:space="preserve">The boss’s tone within the printed outputs of dialogue will change depending on the variable </w:t>
+      </w:r>
+      <w:proofErr w:type="spellStart"/>
+      <w:r>
+        <w:t>boss_tone</w:t>
+      </w:r>
+      <w:proofErr w:type="spellEnd"/>
+      <w:r>
+        <w:t xml:space="preserve">, which will change depending on the </w:t>
+      </w:r>
+      <w:proofErr w:type="spellStart"/>
+      <w:r>
+        <w:t>user_score</w:t>
+      </w:r>
+      <w:proofErr w:type="spellEnd"/>
+      <w:r>
+        <w:t>.</w:t>
+      </w:r>
+    </w:p>
+    <w:p>
+      <w:pPr>
+        <w:pStyle w:val="ListParagraph"/>
+        <w:numPr>
+          <w:ilvl w:val="2"/>
+          <w:numId w:val="2"/>
+        </w:numPr>
+      </w:pPr>
+      <w:r>
+        <w:t xml:space="preserve">If </w:t>
+      </w:r>
+      <w:proofErr w:type="spellStart"/>
+      <w:r>
+        <w:t>user_score</w:t>
+      </w:r>
+      <w:proofErr w:type="spellEnd"/>
+      <w:r>
+        <w:t xml:space="preserve"> &lt;= 35</w:t>
+      </w:r>
+    </w:p>
+    <w:p>
+      <w:pPr>
+        <w:pStyle w:val="ListParagraph"/>
+        <w:ind w:left="2880"/>
+      </w:pPr>
+      <w:proofErr w:type="spellStart"/>
+      <w:r>
+        <w:t>boss_tone</w:t>
+      </w:r>
+      <w:proofErr w:type="spellEnd"/>
+      <w:r>
+        <w:t xml:space="preserve"> = (negative message</w:t>
+      </w:r>
+      <w:r>
+        <w:t xml:space="preserve"> that tells user they’re fired</w:t>
+      </w:r>
+      <w:r>
+        <w:t>)</w:t>
+      </w:r>
+    </w:p>
+    <w:p>
+      <w:pPr>
+        <w:pStyle w:val="ListParagraph"/>
+        <w:ind w:left="2880"/>
+      </w:pPr>
+      <w:r>
+        <w:t>print(</w:t>
+      </w:r>
+      <w:proofErr w:type="spellStart"/>
+      <w:r>
+        <w:t>boss_tone</w:t>
+      </w:r>
+      <w:proofErr w:type="spellEnd"/>
+      <w:r>
+        <w:t>)</w:t>
+      </w:r>
+    </w:p>
+    <w:p>
+      <w:r>
+        <w:tab/>
+      </w:r>
+      <w:r>
+        <w:tab/>
+      </w:r>
+      <w:r>
+        <w:tab/>
+      </w:r>
+      <w:proofErr w:type="spellStart"/>
+      <w:r>
+        <w:t>elif</w:t>
+      </w:r>
+      <w:proofErr w:type="spellEnd"/>
+      <w:r>
+        <w:t xml:space="preserve"> </w:t>
+      </w:r>
+      <w:proofErr w:type="spellStart"/>
+      <w:r>
+        <w:t>userscore</w:t>
+      </w:r>
+      <w:proofErr w:type="spellEnd"/>
+      <w:r>
+        <w:t xml:space="preserve"> &gt; 35</w:t>
+      </w:r>
+    </w:p>
+    <w:p>
+      <w:r>
+        <w:tab/>
+      </w:r>
+      <w:r>
+        <w:tab/>
+      </w:r>
+      <w:r>
+        <w:tab/>
+      </w:r>
+      <w:r>
+        <w:tab/>
+      </w:r>
+      <w:proofErr w:type="spellStart"/>
+      <w:r>
+        <w:t>boss_tone</w:t>
+      </w:r>
+      <w:proofErr w:type="spellEnd"/>
+      <w:r>
+        <w:t xml:space="preserve"> </w:t>
+      </w:r>
+      <w:r>
+        <w:t>= (positive message that tells user they’re promoted)</w:t>
+      </w:r>
+    </w:p>
+    <w:p>
+      <w:r>
+        <w:tab/>
+      </w:r>
+      <w:r>
+        <w:tab/>
+      </w:r>
+      <w:r>
+        <w:tab/>
+      </w:r>
+      <w:r>
+        <w:tab/>
+        <w:t>print(</w:t>
+      </w:r>
+      <w:proofErr w:type="spellStart"/>
+      <w:r>
+        <w:t>boss_tone</w:t>
+      </w:r>
+      <w:proofErr w:type="spellEnd"/>
+      <w:r>
+        <w:t>)</w:t>
+      </w:r>
+    </w:p>
+    <w:p>
+      <w:pPr>
+        <w:pStyle w:val="ListParagraph"/>
+        <w:numPr>
+          <w:ilvl w:val="0"/>
+          <w:numId w:val="2"/>
+        </w:numPr>
+      </w:pPr>
+      <w:r>
+        <w:lastRenderedPageBreak/>
+        <w:t>End program.</w:t>
       </w:r>
     </w:p>
     <w:p/>
@@ -82,8 +1775,531 @@
 </w:document>
 </file>
 
+<file path=word/intelligence2.xml><?xml version="1.0" encoding="utf-8"?>
+<int2:intelligence xmlns:int2="http://schemas.microsoft.com/office/intelligence/2020/intelligence" xmlns:oel="http://schemas.microsoft.com/office/2019/extlst">
+  <int2:observations>
+    <int2:bookmark int2:bookmarkName="_Int_YCjEV1xS" int2:invalidationBookmarkName="" int2:hashCode="orC5ub6UdF06Ec" int2:id="xgO5cD0H">
+      <int2:state int2:value="Rejected" int2:type="AugLoop_Text_Critique"/>
+    </int2:bookmark>
+  </int2:observations>
+  <int2:intelligenceSettings/>
+  <int2:onDemandWorkflows/>
+</int2:intelligence>
+</file>
+
+<file path=word/numbering.xml><?xml version="1.0" encoding="utf-8"?>
+<w:numbering xmlns:wpc="http://schemas.microsoft.com/office/word/2010/wordprocessingCanvas" xmlns:cx="http://schemas.microsoft.com/office/drawing/2014/chartex" xmlns:cx1="http://schemas.microsoft.com/office/drawing/2015/9/8/chartex" xmlns:cx2="http://schemas.microsoft.com/office/drawing/2015/10/21/chartex" xmlns:cx3="http://schemas.microsoft.com/office/drawing/2016/5/9/chartex" xmlns:cx4="http://schemas.microsoft.com/office/drawing/2016/5/10/chartex" xmlns:cx5="http://schemas.microsoft.com/office/drawing/2016/5/11/chartex" xmlns:cx6="http://schemas.microsoft.com/office/drawing/2016/5/12/chartex" xmlns:cx7="http://schemas.microsoft.com/office/drawing/2016/5/13/chartex" xmlns:cx8="http://schemas.microsoft.com/office/drawing/2016/5/14/chartex" xmlns:mc="http://schemas.openxmlformats.org/markup-compatibility/2006" xmlns:aink="http://schemas.microsoft.com/office/drawing/2016/ink" xmlns:am3d="http://schemas.microsoft.com/office/drawing/2017/model3d" xmlns:o="urn:schemas-microsoft-com:office:office" xmlns:oel="http://schemas.microsoft.com/office/2019/extlst" xmlns:r="http://schemas.openxmlformats.org/officeDocument/2006/relationships" xmlns:m="http://schemas.openxmlformats.org/officeDocument/2006/math" xmlns:v="urn:schemas-microsoft-com:vml" xmlns:wp14="http://schemas.microsoft.com/office/word/2010/wordprocessingDrawing" xmlns:wp="http://schemas.openxmlformats.org/drawingml/2006/wordprocessingDrawing" xmlns:w10="urn:schemas-microsoft-com:office:word" xmlns:w="http://schemas.openxmlformats.org/wordprocessingml/2006/main" xmlns:w14="http://schemas.microsoft.com/office/word/2010/wordml" xmlns:w15="http://schemas.microsoft.com/office/word/2012/wordml" xmlns:w16cex="http://schemas.microsoft.com/office/word/2018/wordml/cex" xmlns:w16cid="http://schemas.microsoft.com/office/word/2016/wordml/cid" xmlns:w16="http://schemas.microsoft.com/office/word/2018/wordml" xmlns:w16du="http://schemas.microsoft.com/office/word/2023/wordml/word16du" xmlns:w16sdtdh="http://schemas.microsoft.com/office/word/2020/wordml/sdtdatahash" xmlns:w16se="http://schemas.microsoft.com/office/word/2015/wordml/symex" xmlns:wpg="http://schemas.microsoft.com/office/word/2010/wordprocessingGroup" xmlns:wpi="http://schemas.microsoft.com/office/word/2010/wordprocessingInk" xmlns:wne="http://schemas.microsoft.com/office/word/2006/wordml" xmlns:wps="http://schemas.microsoft.com/office/word/2010/wordprocessingShape" mc:Ignorable="w14 w15 w16se w16cid w16 w16cex w16sdtdh w16du wp14">
+  <w:abstractNum w:abstractNumId="0" w15:restartNumberingAfterBreak="0">
+    <w:nsid w:val="0C0B420A"/>
+    <w:multiLevelType w:val="hybridMultilevel"/>
+    <w:tmpl w:val="34C840D2"/>
+    <w:lvl w:ilvl="0" w:tplc="FFFFFFFF">
+      <w:start w:val="1"/>
+      <w:numFmt w:val="upperLetter"/>
+      <w:lvlText w:val="(%1)"/>
+      <w:lvlJc w:val="left"/>
+      <w:pPr>
+        <w:ind w:left="1440" w:hanging="360"/>
+      </w:pPr>
+      <w:rPr>
+        <w:rFonts w:hint="default"/>
+      </w:rPr>
+    </w:lvl>
+    <w:lvl w:ilvl="1" w:tplc="04090019" w:tentative="1">
+      <w:start w:val="1"/>
+      <w:numFmt w:val="lowerLetter"/>
+      <w:lvlText w:val="%2."/>
+      <w:lvlJc w:val="left"/>
+      <w:pPr>
+        <w:ind w:left="2160" w:hanging="360"/>
+      </w:pPr>
+    </w:lvl>
+    <w:lvl w:ilvl="2" w:tplc="0409001B" w:tentative="1">
+      <w:start w:val="1"/>
+      <w:numFmt w:val="lowerRoman"/>
+      <w:lvlText w:val="%3."/>
+      <w:lvlJc w:val="right"/>
+      <w:pPr>
+        <w:ind w:left="2880" w:hanging="180"/>
+      </w:pPr>
+    </w:lvl>
+    <w:lvl w:ilvl="3" w:tplc="0409000F" w:tentative="1">
+      <w:start w:val="1"/>
+      <w:numFmt w:val="decimal"/>
+      <w:lvlText w:val="%4."/>
+      <w:lvlJc w:val="left"/>
+      <w:pPr>
+        <w:ind w:left="3600" w:hanging="360"/>
+      </w:pPr>
+    </w:lvl>
+    <w:lvl w:ilvl="4" w:tplc="04090019" w:tentative="1">
+      <w:start w:val="1"/>
+      <w:numFmt w:val="lowerLetter"/>
+      <w:lvlText w:val="%5."/>
+      <w:lvlJc w:val="left"/>
+      <w:pPr>
+        <w:ind w:left="4320" w:hanging="360"/>
+      </w:pPr>
+    </w:lvl>
+    <w:lvl w:ilvl="5" w:tplc="0409001B" w:tentative="1">
+      <w:start w:val="1"/>
+      <w:numFmt w:val="lowerRoman"/>
+      <w:lvlText w:val="%6."/>
+      <w:lvlJc w:val="right"/>
+      <w:pPr>
+        <w:ind w:left="5040" w:hanging="180"/>
+      </w:pPr>
+    </w:lvl>
+    <w:lvl w:ilvl="6" w:tplc="0409000F" w:tentative="1">
+      <w:start w:val="1"/>
+      <w:numFmt w:val="decimal"/>
+      <w:lvlText w:val="%7."/>
+      <w:lvlJc w:val="left"/>
+      <w:pPr>
+        <w:ind w:left="5760" w:hanging="360"/>
+      </w:pPr>
+    </w:lvl>
+    <w:lvl w:ilvl="7" w:tplc="04090019" w:tentative="1">
+      <w:start w:val="1"/>
+      <w:numFmt w:val="lowerLetter"/>
+      <w:lvlText w:val="%8."/>
+      <w:lvlJc w:val="left"/>
+      <w:pPr>
+        <w:ind w:left="6480" w:hanging="360"/>
+      </w:pPr>
+    </w:lvl>
+    <w:lvl w:ilvl="8" w:tplc="0409001B" w:tentative="1">
+      <w:start w:val="1"/>
+      <w:numFmt w:val="lowerRoman"/>
+      <w:lvlText w:val="%9."/>
+      <w:lvlJc w:val="right"/>
+      <w:pPr>
+        <w:ind w:left="7200" w:hanging="180"/>
+      </w:pPr>
+    </w:lvl>
+  </w:abstractNum>
+  <w:abstractNum w:abstractNumId="1" w15:restartNumberingAfterBreak="0">
+    <w:nsid w:val="11C60624"/>
+    <w:multiLevelType w:val="hybridMultilevel"/>
+    <w:tmpl w:val="64A205B4"/>
+    <w:lvl w:ilvl="0" w:tplc="A4BC70A2">
+      <w:numFmt w:val="bullet"/>
+      <w:lvlText w:val="-"/>
+      <w:lvlJc w:val="left"/>
+      <w:pPr>
+        <w:ind w:left="720" w:hanging="360"/>
+      </w:pPr>
+      <w:rPr>
+        <w:rFonts w:ascii="Calibri" w:eastAsiaTheme="minorEastAsia" w:hAnsi="Calibri" w:cs="Calibri" w:hint="default"/>
+      </w:rPr>
+    </w:lvl>
+    <w:lvl w:ilvl="1" w:tplc="04090003" w:tentative="1">
+      <w:start w:val="1"/>
+      <w:numFmt w:val="bullet"/>
+      <w:lvlText w:val="o"/>
+      <w:lvlJc w:val="left"/>
+      <w:pPr>
+        <w:ind w:left="1440" w:hanging="360"/>
+      </w:pPr>
+      <w:rPr>
+        <w:rFonts w:ascii="Courier New" w:hAnsi="Courier New" w:cs="Courier New" w:hint="default"/>
+      </w:rPr>
+    </w:lvl>
+    <w:lvl w:ilvl="2" w:tplc="04090005" w:tentative="1">
+      <w:start w:val="1"/>
+      <w:numFmt w:val="bullet"/>
+      <w:lvlText w:val=""/>
+      <w:lvlJc w:val="left"/>
+      <w:pPr>
+        <w:ind w:left="2160" w:hanging="360"/>
+      </w:pPr>
+      <w:rPr>
+        <w:rFonts w:ascii="Wingdings" w:hAnsi="Wingdings" w:hint="default"/>
+      </w:rPr>
+    </w:lvl>
+    <w:lvl w:ilvl="3" w:tplc="04090001" w:tentative="1">
+      <w:start w:val="1"/>
+      <w:numFmt w:val="bullet"/>
+      <w:lvlText w:val=""/>
+      <w:lvlJc w:val="left"/>
+      <w:pPr>
+        <w:ind w:left="2880" w:hanging="360"/>
+      </w:pPr>
+      <w:rPr>
+        <w:rFonts w:ascii="Symbol" w:hAnsi="Symbol" w:hint="default"/>
+      </w:rPr>
+    </w:lvl>
+    <w:lvl w:ilvl="4" w:tplc="04090003" w:tentative="1">
+      <w:start w:val="1"/>
+      <w:numFmt w:val="bullet"/>
+      <w:lvlText w:val="o"/>
+      <w:lvlJc w:val="left"/>
+      <w:pPr>
+        <w:ind w:left="3600" w:hanging="360"/>
+      </w:pPr>
+      <w:rPr>
+        <w:rFonts w:ascii="Courier New" w:hAnsi="Courier New" w:cs="Courier New" w:hint="default"/>
+      </w:rPr>
+    </w:lvl>
+    <w:lvl w:ilvl="5" w:tplc="04090005" w:tentative="1">
+      <w:start w:val="1"/>
+      <w:numFmt w:val="bullet"/>
+      <w:lvlText w:val=""/>
+      <w:lvlJc w:val="left"/>
+      <w:pPr>
+        <w:ind w:left="4320" w:hanging="360"/>
+      </w:pPr>
+      <w:rPr>
+        <w:rFonts w:ascii="Wingdings" w:hAnsi="Wingdings" w:hint="default"/>
+      </w:rPr>
+    </w:lvl>
+    <w:lvl w:ilvl="6" w:tplc="04090001" w:tentative="1">
+      <w:start w:val="1"/>
+      <w:numFmt w:val="bullet"/>
+      <w:lvlText w:val=""/>
+      <w:lvlJc w:val="left"/>
+      <w:pPr>
+        <w:ind w:left="5040" w:hanging="360"/>
+      </w:pPr>
+      <w:rPr>
+        <w:rFonts w:ascii="Symbol" w:hAnsi="Symbol" w:hint="default"/>
+      </w:rPr>
+    </w:lvl>
+    <w:lvl w:ilvl="7" w:tplc="04090003" w:tentative="1">
+      <w:start w:val="1"/>
+      <w:numFmt w:val="bullet"/>
+      <w:lvlText w:val="o"/>
+      <w:lvlJc w:val="left"/>
+      <w:pPr>
+        <w:ind w:left="5760" w:hanging="360"/>
+      </w:pPr>
+      <w:rPr>
+        <w:rFonts w:ascii="Courier New" w:hAnsi="Courier New" w:cs="Courier New" w:hint="default"/>
+      </w:rPr>
+    </w:lvl>
+    <w:lvl w:ilvl="8" w:tplc="04090005" w:tentative="1">
+      <w:start w:val="1"/>
+      <w:numFmt w:val="bullet"/>
+      <w:lvlText w:val=""/>
+      <w:lvlJc w:val="left"/>
+      <w:pPr>
+        <w:ind w:left="6480" w:hanging="360"/>
+      </w:pPr>
+      <w:rPr>
+        <w:rFonts w:ascii="Wingdings" w:hAnsi="Wingdings" w:hint="default"/>
+      </w:rPr>
+    </w:lvl>
+  </w:abstractNum>
+  <w:abstractNum w:abstractNumId="2" w15:restartNumberingAfterBreak="0">
+    <w:nsid w:val="298172F2"/>
+    <w:multiLevelType w:val="hybridMultilevel"/>
+    <w:tmpl w:val="153ACFDA"/>
+    <w:lvl w:ilvl="0" w:tplc="FFFFFFFF">
+      <w:start w:val="1"/>
+      <w:numFmt w:val="upperLetter"/>
+      <w:lvlText w:val="(%1)"/>
+      <w:lvlJc w:val="left"/>
+      <w:pPr>
+        <w:ind w:left="1800" w:hanging="360"/>
+      </w:pPr>
+      <w:rPr>
+        <w:rFonts w:hint="default"/>
+      </w:rPr>
+    </w:lvl>
+    <w:lvl w:ilvl="1" w:tplc="04090019" w:tentative="1">
+      <w:start w:val="1"/>
+      <w:numFmt w:val="lowerLetter"/>
+      <w:lvlText w:val="%2."/>
+      <w:lvlJc w:val="left"/>
+      <w:pPr>
+        <w:ind w:left="2520" w:hanging="360"/>
+      </w:pPr>
+    </w:lvl>
+    <w:lvl w:ilvl="2" w:tplc="0409001B" w:tentative="1">
+      <w:start w:val="1"/>
+      <w:numFmt w:val="lowerRoman"/>
+      <w:lvlText w:val="%3."/>
+      <w:lvlJc w:val="right"/>
+      <w:pPr>
+        <w:ind w:left="3240" w:hanging="180"/>
+      </w:pPr>
+    </w:lvl>
+    <w:lvl w:ilvl="3" w:tplc="0409000F" w:tentative="1">
+      <w:start w:val="1"/>
+      <w:numFmt w:val="decimal"/>
+      <w:lvlText w:val="%4."/>
+      <w:lvlJc w:val="left"/>
+      <w:pPr>
+        <w:ind w:left="3960" w:hanging="360"/>
+      </w:pPr>
+    </w:lvl>
+    <w:lvl w:ilvl="4" w:tplc="04090019" w:tentative="1">
+      <w:start w:val="1"/>
+      <w:numFmt w:val="lowerLetter"/>
+      <w:lvlText w:val="%5."/>
+      <w:lvlJc w:val="left"/>
+      <w:pPr>
+        <w:ind w:left="4680" w:hanging="360"/>
+      </w:pPr>
+    </w:lvl>
+    <w:lvl w:ilvl="5" w:tplc="0409001B" w:tentative="1">
+      <w:start w:val="1"/>
+      <w:numFmt w:val="lowerRoman"/>
+      <w:lvlText w:val="%6."/>
+      <w:lvlJc w:val="right"/>
+      <w:pPr>
+        <w:ind w:left="5400" w:hanging="180"/>
+      </w:pPr>
+    </w:lvl>
+    <w:lvl w:ilvl="6" w:tplc="0409000F" w:tentative="1">
+      <w:start w:val="1"/>
+      <w:numFmt w:val="decimal"/>
+      <w:lvlText w:val="%7."/>
+      <w:lvlJc w:val="left"/>
+      <w:pPr>
+        <w:ind w:left="6120" w:hanging="360"/>
+      </w:pPr>
+    </w:lvl>
+    <w:lvl w:ilvl="7" w:tplc="04090019" w:tentative="1">
+      <w:start w:val="1"/>
+      <w:numFmt w:val="lowerLetter"/>
+      <w:lvlText w:val="%8."/>
+      <w:lvlJc w:val="left"/>
+      <w:pPr>
+        <w:ind w:left="6840" w:hanging="360"/>
+      </w:pPr>
+    </w:lvl>
+    <w:lvl w:ilvl="8" w:tplc="0409001B" w:tentative="1">
+      <w:start w:val="1"/>
+      <w:numFmt w:val="lowerRoman"/>
+      <w:lvlText w:val="%9."/>
+      <w:lvlJc w:val="right"/>
+      <w:pPr>
+        <w:ind w:left="7560" w:hanging="180"/>
+      </w:pPr>
+    </w:lvl>
+  </w:abstractNum>
+  <w:abstractNum w:abstractNumId="3" w15:restartNumberingAfterBreak="0">
+    <w:nsid w:val="39F95245"/>
+    <w:multiLevelType w:val="hybridMultilevel"/>
+    <w:tmpl w:val="DF74153A"/>
+    <w:lvl w:ilvl="0" w:tplc="FFFFFFFF">
+      <w:start w:val="1"/>
+      <w:numFmt w:val="upperLetter"/>
+      <w:lvlText w:val="(%1)"/>
+      <w:lvlJc w:val="left"/>
+      <w:pPr>
+        <w:ind w:left="2520" w:hanging="360"/>
+      </w:pPr>
+      <w:rPr>
+        <w:rFonts w:hint="default"/>
+      </w:rPr>
+    </w:lvl>
+    <w:lvl w:ilvl="1" w:tplc="04090019" w:tentative="1">
+      <w:start w:val="1"/>
+      <w:numFmt w:val="lowerLetter"/>
+      <w:lvlText w:val="%2."/>
+      <w:lvlJc w:val="left"/>
+      <w:pPr>
+        <w:ind w:left="3240" w:hanging="360"/>
+      </w:pPr>
+    </w:lvl>
+    <w:lvl w:ilvl="2" w:tplc="0409001B" w:tentative="1">
+      <w:start w:val="1"/>
+      <w:numFmt w:val="lowerRoman"/>
+      <w:lvlText w:val="%3."/>
+      <w:lvlJc w:val="right"/>
+      <w:pPr>
+        <w:ind w:left="3960" w:hanging="180"/>
+      </w:pPr>
+    </w:lvl>
+    <w:lvl w:ilvl="3" w:tplc="0409000F" w:tentative="1">
+      <w:start w:val="1"/>
+      <w:numFmt w:val="decimal"/>
+      <w:lvlText w:val="%4."/>
+      <w:lvlJc w:val="left"/>
+      <w:pPr>
+        <w:ind w:left="4680" w:hanging="360"/>
+      </w:pPr>
+    </w:lvl>
+    <w:lvl w:ilvl="4" w:tplc="04090019" w:tentative="1">
+      <w:start w:val="1"/>
+      <w:numFmt w:val="lowerLetter"/>
+      <w:lvlText w:val="%5."/>
+      <w:lvlJc w:val="left"/>
+      <w:pPr>
+        <w:ind w:left="5400" w:hanging="360"/>
+      </w:pPr>
+    </w:lvl>
+    <w:lvl w:ilvl="5" w:tplc="0409001B" w:tentative="1">
+      <w:start w:val="1"/>
+      <w:numFmt w:val="lowerRoman"/>
+      <w:lvlText w:val="%6."/>
+      <w:lvlJc w:val="right"/>
+      <w:pPr>
+        <w:ind w:left="6120" w:hanging="180"/>
+      </w:pPr>
+    </w:lvl>
+    <w:lvl w:ilvl="6" w:tplc="0409000F" w:tentative="1">
+      <w:start w:val="1"/>
+      <w:numFmt w:val="decimal"/>
+      <w:lvlText w:val="%7."/>
+      <w:lvlJc w:val="left"/>
+      <w:pPr>
+        <w:ind w:left="6840" w:hanging="360"/>
+      </w:pPr>
+    </w:lvl>
+    <w:lvl w:ilvl="7" w:tplc="04090019" w:tentative="1">
+      <w:start w:val="1"/>
+      <w:numFmt w:val="lowerLetter"/>
+      <w:lvlText w:val="%8."/>
+      <w:lvlJc w:val="left"/>
+      <w:pPr>
+        <w:ind w:left="7560" w:hanging="360"/>
+      </w:pPr>
+    </w:lvl>
+    <w:lvl w:ilvl="8" w:tplc="0409001B" w:tentative="1">
+      <w:start w:val="1"/>
+      <w:numFmt w:val="lowerRoman"/>
+      <w:lvlText w:val="%9."/>
+      <w:lvlJc w:val="right"/>
+      <w:pPr>
+        <w:ind w:left="8280" w:hanging="180"/>
+      </w:pPr>
+    </w:lvl>
+  </w:abstractNum>
+  <w:abstractNum w:abstractNumId="4" w15:restartNumberingAfterBreak="0">
+    <w:nsid w:val="77DB6A88"/>
+    <w:multiLevelType w:val="hybridMultilevel"/>
+    <w:tmpl w:val="E7C6260A"/>
+    <w:lvl w:ilvl="0" w:tplc="A3FC69EC">
+      <w:numFmt w:val="bullet"/>
+      <w:lvlText w:val="-"/>
+      <w:lvlJc w:val="left"/>
+      <w:pPr>
+        <w:ind w:left="720" w:hanging="360"/>
+      </w:pPr>
+      <w:rPr>
+        <w:rFonts w:ascii="Calibri" w:eastAsiaTheme="minorEastAsia" w:hAnsi="Calibri" w:cs="Calibri" w:hint="default"/>
+      </w:rPr>
+    </w:lvl>
+    <w:lvl w:ilvl="1" w:tplc="04090003">
+      <w:start w:val="1"/>
+      <w:numFmt w:val="bullet"/>
+      <w:lvlText w:val="o"/>
+      <w:lvlJc w:val="left"/>
+      <w:pPr>
+        <w:ind w:left="1440" w:hanging="360"/>
+      </w:pPr>
+      <w:rPr>
+        <w:rFonts w:ascii="Courier New" w:hAnsi="Courier New" w:cs="Courier New" w:hint="default"/>
+      </w:rPr>
+    </w:lvl>
+    <w:lvl w:ilvl="2" w:tplc="04090005">
+      <w:start w:val="1"/>
+      <w:numFmt w:val="bullet"/>
+      <w:lvlText w:val=""/>
+      <w:lvlJc w:val="left"/>
+      <w:pPr>
+        <w:ind w:left="2160" w:hanging="360"/>
+      </w:pPr>
+      <w:rPr>
+        <w:rFonts w:ascii="Wingdings" w:hAnsi="Wingdings" w:hint="default"/>
+      </w:rPr>
+    </w:lvl>
+    <w:lvl w:ilvl="3" w:tplc="04090001" w:tentative="1">
+      <w:start w:val="1"/>
+      <w:numFmt w:val="bullet"/>
+      <w:lvlText w:val=""/>
+      <w:lvlJc w:val="left"/>
+      <w:pPr>
+        <w:ind w:left="2880" w:hanging="360"/>
+      </w:pPr>
+      <w:rPr>
+        <w:rFonts w:ascii="Symbol" w:hAnsi="Symbol" w:hint="default"/>
+      </w:rPr>
+    </w:lvl>
+    <w:lvl w:ilvl="4" w:tplc="04090003" w:tentative="1">
+      <w:start w:val="1"/>
+      <w:numFmt w:val="bullet"/>
+      <w:lvlText w:val="o"/>
+      <w:lvlJc w:val="left"/>
+      <w:pPr>
+        <w:ind w:left="3600" w:hanging="360"/>
+      </w:pPr>
+      <w:rPr>
+        <w:rFonts w:ascii="Courier New" w:hAnsi="Courier New" w:cs="Courier New" w:hint="default"/>
+      </w:rPr>
+    </w:lvl>
+    <w:lvl w:ilvl="5" w:tplc="04090005" w:tentative="1">
+      <w:start w:val="1"/>
+      <w:numFmt w:val="bullet"/>
+      <w:lvlText w:val=""/>
+      <w:lvlJc w:val="left"/>
+      <w:pPr>
+        <w:ind w:left="4320" w:hanging="360"/>
+      </w:pPr>
+      <w:rPr>
+        <w:rFonts w:ascii="Wingdings" w:hAnsi="Wingdings" w:hint="default"/>
+      </w:rPr>
+    </w:lvl>
+    <w:lvl w:ilvl="6" w:tplc="04090001" w:tentative="1">
+      <w:start w:val="1"/>
+      <w:numFmt w:val="bullet"/>
+      <w:lvlText w:val=""/>
+      <w:lvlJc w:val="left"/>
+      <w:pPr>
+        <w:ind w:left="5040" w:hanging="360"/>
+      </w:pPr>
+      <w:rPr>
+        <w:rFonts w:ascii="Symbol" w:hAnsi="Symbol" w:hint="default"/>
+      </w:rPr>
+    </w:lvl>
+    <w:lvl w:ilvl="7" w:tplc="04090003" w:tentative="1">
+      <w:start w:val="1"/>
+      <w:numFmt w:val="bullet"/>
+      <w:lvlText w:val="o"/>
+      <w:lvlJc w:val="left"/>
+      <w:pPr>
+        <w:ind w:left="5760" w:hanging="360"/>
+      </w:pPr>
+      <w:rPr>
+        <w:rFonts w:ascii="Courier New" w:hAnsi="Courier New" w:cs="Courier New" w:hint="default"/>
+      </w:rPr>
+    </w:lvl>
+    <w:lvl w:ilvl="8" w:tplc="04090005" w:tentative="1">
+      <w:start w:val="1"/>
+      <w:numFmt w:val="bullet"/>
+      <w:lvlText w:val=""/>
+      <w:lvlJc w:val="left"/>
+      <w:pPr>
+        <w:ind w:left="6480" w:hanging="360"/>
+      </w:pPr>
+      <w:rPr>
+        <w:rFonts w:ascii="Wingdings" w:hAnsi="Wingdings" w:hint="default"/>
+      </w:rPr>
+    </w:lvl>
+  </w:abstractNum>
+  <w:num w:numId="1" w16cid:durableId="1700815099">
+    <w:abstractNumId w:val="1"/>
+  </w:num>
+  <w:num w:numId="2" w16cid:durableId="494102706">
+    <w:abstractNumId w:val="4"/>
+  </w:num>
+  <w:num w:numId="3" w16cid:durableId="77753591">
+    <w:abstractNumId w:val="2"/>
+  </w:num>
+  <w:num w:numId="4" w16cid:durableId="964385975">
+    <w:abstractNumId w:val="0"/>
+  </w:num>
+  <w:num w:numId="5" w16cid:durableId="1594584510">
+    <w:abstractNumId w:val="3"/>
+  </w:num>
+</w:numbering>
+</file>
+
 <file path=word/styles.xml><?xml version="1.0" encoding="utf-8"?>
-<w:styles xmlns:mc="http://schemas.openxmlformats.org/markup-compatibility/2006" xmlns:r="http://schemas.openxmlformats.org/officeDocument/2006/relationships" xmlns:w="http://schemas.openxmlformats.org/wordprocessingml/2006/main" xmlns:w14="http://schemas.microsoft.com/office/word/2010/wordml" xmlns:w15="http://schemas.microsoft.com/office/word/2012/wordml" xmlns:w16cex="http://schemas.microsoft.com/office/word/2018/wordml/cex" xmlns:w16cid="http://schemas.microsoft.com/office/word/2016/wordml/cid" xmlns:w16="http://schemas.microsoft.com/office/word/2018/wordml" xmlns:w16sdtdh="http://schemas.microsoft.com/office/word/2020/wordml/sdtdatahash" xmlns:w16se="http://schemas.microsoft.com/office/word/2015/wordml/symex" mc:Ignorable="w14 w15 w16se w16cid w16 w16cex w16sdtdh">
+<w:styles xmlns:mc="http://schemas.openxmlformats.org/markup-compatibility/2006" xmlns:r="http://schemas.openxmlformats.org/officeDocument/2006/relationships" xmlns:w="http://schemas.openxmlformats.org/wordprocessingml/2006/main" xmlns:w14="http://schemas.microsoft.com/office/word/2010/wordml" xmlns:w15="http://schemas.microsoft.com/office/word/2012/wordml" xmlns:w16cex="http://schemas.microsoft.com/office/word/2018/wordml/cex" xmlns:w16cid="http://schemas.microsoft.com/office/word/2016/wordml/cid" xmlns:w16="http://schemas.microsoft.com/office/word/2018/wordml" xmlns:w16du="http://schemas.microsoft.com/office/word/2023/wordml/word16du" xmlns:w16sdtdh="http://schemas.microsoft.com/office/word/2020/wordml/sdtdatahash" xmlns:w16se="http://schemas.microsoft.com/office/word/2015/wordml/symex" mc:Ignorable="w14 w15 w16se w16cid w16 w16cex w16sdtdh w16du">
   <w:docDefaults>
     <w:rPrDefault>
       <w:rPr>
@@ -656,6 +2872,17 @@
       </w:tcPr>
     </w:tblStylePr>
   </w:style>
+  <w:style w:type="paragraph" w:styleId="ListParagraph">
+    <w:name w:val="List Paragraph"/>
+    <w:basedOn w:val="Normal"/>
+    <w:uiPriority w:val="34"/>
+    <w:qFormat/>
+    <w:rsid w:val="005F4B7A"/>
+    <w:pPr>
+      <w:ind w:left="720"/>
+      <w:contextualSpacing/>
+    </w:pPr>
+  </w:style>
 </w:styles>
 </file>
 
@@ -952,4 +3179,211 @@
     </a:ext>
   </a:extLst>
 </a:theme>
+</file>
+
+<file path=customXml/item1.xml><?xml version="1.0" encoding="utf-8"?>
+<p:properties xmlns:p="http://schemas.microsoft.com/office/2006/metadata/properties" xmlns:xsi="http://www.w3.org/2001/XMLSchema-instance" xmlns:pc="http://schemas.microsoft.com/office/infopath/2007/PartnerControls">
+  <documentManagement/>
+</p:properties>
+</file>
+
+<file path=customXml/item2.xml><?xml version="1.0" encoding="utf-8"?>
+<?mso-contentType ?>
+<FormTemplates xmlns="http://schemas.microsoft.com/sharepoint/v3/contenttype/forms">
+  <Display>DocumentLibraryForm</Display>
+  <Edit>DocumentLibraryForm</Edit>
+  <New>DocumentLibraryForm</New>
+</FormTemplates>
+</file>
+
+<file path=customXml/item3.xml><?xml version="1.0" encoding="utf-8"?>
+<ct:contentTypeSchema xmlns:ct="http://schemas.microsoft.com/office/2006/metadata/contentType" xmlns:ma="http://schemas.microsoft.com/office/2006/metadata/properties/metaAttributes" ct:_="" ma:_="" ma:contentTypeName="Document" ma:contentTypeID="0x010100658F10F050F94E4296F191D9C6E491E3" ma:contentTypeVersion="5" ma:contentTypeDescription="Create a new document." ma:contentTypeScope="" ma:versionID="d02f10094f9b33fbfe85f2b0b47112eb">
+  <xsd:schema xmlns:xsd="http://www.w3.org/2001/XMLSchema" xmlns:xs="http://www.w3.org/2001/XMLSchema" xmlns:p="http://schemas.microsoft.com/office/2006/metadata/properties" xmlns:ns3="f15e0108-be3f-4c67-8d41-bd9c4c521d08" targetNamespace="http://schemas.microsoft.com/office/2006/metadata/properties" ma:root="true" ma:fieldsID="01752fef9fac2372c6d42657127829f9" ns3:_="">
+    <xsd:import namespace="f15e0108-be3f-4c67-8d41-bd9c4c521d08"/>
+    <xsd:element name="properties">
+      <xsd:complexType>
+        <xsd:sequence>
+          <xsd:element name="documentManagement">
+            <xsd:complexType>
+              <xsd:all>
+                <xsd:element ref="ns3:MediaServiceDateTaken" minOccurs="0"/>
+                <xsd:element ref="ns3:MediaServiceMetadata" minOccurs="0"/>
+                <xsd:element ref="ns3:MediaServiceFastMetadata" minOccurs="0"/>
+                <xsd:element ref="ns3:MediaServiceSearchProperties" minOccurs="0"/>
+                <xsd:element ref="ns3:MediaServiceObjectDetectorVersions" minOccurs="0"/>
+              </xsd:all>
+            </xsd:complexType>
+          </xsd:element>
+        </xsd:sequence>
+      </xsd:complexType>
+    </xsd:element>
+  </xsd:schema>
+  <xsd:schema xmlns:xsd="http://www.w3.org/2001/XMLSchema" xmlns:xs="http://www.w3.org/2001/XMLSchema" xmlns:dms="http://schemas.microsoft.com/office/2006/documentManagement/types" xmlns:pc="http://schemas.microsoft.com/office/infopath/2007/PartnerControls" targetNamespace="f15e0108-be3f-4c67-8d41-bd9c4c521d08" elementFormDefault="qualified">
+    <xsd:import namespace="http://schemas.microsoft.com/office/2006/documentManagement/types"/>
+    <xsd:import namespace="http://schemas.microsoft.com/office/infopath/2007/PartnerControls"/>
+    <xsd:element name="MediaServiceDateTaken" ma:index="8" nillable="true" ma:displayName="MediaServiceDateTaken" ma:hidden="true" ma:indexed="true" ma:internalName="MediaServiceDateTaken" ma:readOnly="true">
+      <xsd:simpleType>
+        <xsd:restriction base="dms:Text"/>
+      </xsd:simpleType>
+    </xsd:element>
+    <xsd:element name="MediaServiceMetadata" ma:index="9" nillable="true" ma:displayName="MediaServiceMetadata" ma:hidden="true" ma:internalName="MediaServiceMetadata" ma:readOnly="true">
+      <xsd:simpleType>
+        <xsd:restriction base="dms:Note"/>
+      </xsd:simpleType>
+    </xsd:element>
+    <xsd:element name="MediaServiceFastMetadata" ma:index="10" nillable="true" ma:displayName="MediaServiceFastMetadata" ma:hidden="true" ma:internalName="MediaServiceFastMetadata" ma:readOnly="true">
+      <xsd:simpleType>
+        <xsd:restriction base="dms:Note"/>
+      </xsd:simpleType>
+    </xsd:element>
+    <xsd:element name="MediaServiceSearchProperties" ma:index="11" nillable="true" ma:displayName="MediaServiceSearchProperties" ma:hidden="true" ma:internalName="MediaServiceSearchProperties" ma:readOnly="true">
+      <xsd:simpleType>
+        <xsd:restriction base="dms:Note"/>
+      </xsd:simpleType>
+    </xsd:element>
+    <xsd:element name="MediaServiceObjectDetectorVersions" ma:index="12" nillable="true" ma:displayName="MediaServiceObjectDetectorVersions" ma:hidden="true" ma:indexed="true" ma:internalName="MediaServiceObjectDetectorVersions" ma:readOnly="true">
+      <xsd:simpleType>
+        <xsd:restriction base="dms:Text"/>
+      </xsd:simpleType>
+    </xsd:element>
+  </xsd:schema>
+  <xsd:schema xmlns="http://schemas.openxmlformats.org/package/2006/metadata/core-properties" xmlns:xsd="http://www.w3.org/2001/XMLSchema" xmlns:xsi="http://www.w3.org/2001/XMLSchema-instance" xmlns:dc="http://purl.org/dc/elements/1.1/" xmlns:dcterms="http://purl.org/dc/terms/" xmlns:odoc="http://schemas.microsoft.com/internal/obd" targetNamespace="http://schemas.openxmlformats.org/package/2006/metadata/core-properties" elementFormDefault="qualified" attributeFormDefault="unqualified" blockDefault="#all">
+    <xsd:import namespace="http://purl.org/dc/elements/1.1/" schemaLocation="http://dublincore.org/schemas/xmls/qdc/2003/04/02/dc.xsd"/>
+    <xsd:import namespace="http://purl.org/dc/terms/" schemaLocation="http://dublincore.org/schemas/xmls/qdc/2003/04/02/dcterms.xsd"/>
+    <xsd:element name="coreProperties" type="CT_coreProperties"/>
+    <xsd:complexType name="CT_coreProperties">
+      <xsd:all>
+        <xsd:element ref="dc:creator" minOccurs="0" maxOccurs="1"/>
+        <xsd:element ref="dcterms:created" minOccurs="0" maxOccurs="1"/>
+        <xsd:element ref="dc:identifier" minOccurs="0" maxOccurs="1"/>
+        <xsd:element name="contentType" minOccurs="0" maxOccurs="1" type="xsd:string" ma:index="0" ma:displayName="Content Type"/>
+        <xsd:element ref="dc:title" minOccurs="0" maxOccurs="1" ma:index="4" ma:displayName="Title"/>
+        <xsd:element ref="dc:subject" minOccurs="0" maxOccurs="1"/>
+        <xsd:element ref="dc:description" minOccurs="0" maxOccurs="1"/>
+        <xsd:element name="keywords" minOccurs="0" maxOccurs="1" type="xsd:string"/>
+        <xsd:element ref="dc:language" minOccurs="0" maxOccurs="1"/>
+        <xsd:element name="category" minOccurs="0" maxOccurs="1" type="xsd:string"/>
+        <xsd:element name="version" minOccurs="0" maxOccurs="1" type="xsd:string"/>
+        <xsd:element name="revision" minOccurs="0" maxOccurs="1" type="xsd:string">
+          <xsd:annotation>
+            <xsd:documentation>
+                        This value indicates the number of saves or revisions. The application is responsible for updating this value after each revision.
+                    </xsd:documentation>
+          </xsd:annotation>
+        </xsd:element>
+        <xsd:element name="lastModifiedBy" minOccurs="0" maxOccurs="1" type="xsd:string"/>
+        <xsd:element ref="dcterms:modified" minOccurs="0" maxOccurs="1"/>
+        <xsd:element name="contentStatus" minOccurs="0" maxOccurs="1" type="xsd:string"/>
+      </xsd:all>
+    </xsd:complexType>
+  </xsd:schema>
+  <xs:schema xmlns:pc="http://schemas.microsoft.com/office/infopath/2007/PartnerControls" xmlns:xs="http://www.w3.org/2001/XMLSchema" targetNamespace="http://schemas.microsoft.com/office/infopath/2007/PartnerControls" elementFormDefault="qualified" attributeFormDefault="unqualified">
+    <xs:element name="Person">
+      <xs:complexType>
+        <xs:sequence>
+          <xs:element ref="pc:DisplayName" minOccurs="0"/>
+          <xs:element ref="pc:AccountId" minOccurs="0"/>
+          <xs:element ref="pc:AccountType" minOccurs="0"/>
+        </xs:sequence>
+      </xs:complexType>
+    </xs:element>
+    <xs:element name="DisplayName" type="xs:string"/>
+    <xs:element name="AccountId" type="xs:string"/>
+    <xs:element name="AccountType" type="xs:string"/>
+    <xs:element name="BDCAssociatedEntity">
+      <xs:complexType>
+        <xs:sequence>
+          <xs:element ref="pc:BDCEntity" minOccurs="0" maxOccurs="unbounded"/>
+        </xs:sequence>
+        <xs:attribute ref="pc:EntityNamespace"/>
+        <xs:attribute ref="pc:EntityName"/>
+        <xs:attribute ref="pc:SystemInstanceName"/>
+        <xs:attribute ref="pc:AssociationName"/>
+      </xs:complexType>
+    </xs:element>
+    <xs:attribute name="EntityNamespace" type="xs:string"/>
+    <xs:attribute name="EntityName" type="xs:string"/>
+    <xs:attribute name="SystemInstanceName" type="xs:string"/>
+    <xs:attribute name="AssociationName" type="xs:string"/>
+    <xs:element name="BDCEntity">
+      <xs:complexType>
+        <xs:sequence>
+          <xs:element ref="pc:EntityDisplayName" minOccurs="0"/>
+          <xs:element ref="pc:EntityInstanceReference" minOccurs="0"/>
+          <xs:element ref="pc:EntityId1" minOccurs="0"/>
+          <xs:element ref="pc:EntityId2" minOccurs="0"/>
+          <xs:element ref="pc:EntityId3" minOccurs="0"/>
+          <xs:element ref="pc:EntityId4" minOccurs="0"/>
+          <xs:element ref="pc:EntityId5" minOccurs="0"/>
+        </xs:sequence>
+      </xs:complexType>
+    </xs:element>
+    <xs:element name="EntityDisplayName" type="xs:string"/>
+    <xs:element name="EntityInstanceReference" type="xs:string"/>
+    <xs:element name="EntityId1" type="xs:string"/>
+    <xs:element name="EntityId2" type="xs:string"/>
+    <xs:element name="EntityId3" type="xs:string"/>
+    <xs:element name="EntityId4" type="xs:string"/>
+    <xs:element name="EntityId5" type="xs:string"/>
+    <xs:element name="Terms">
+      <xs:complexType>
+        <xs:sequence>
+          <xs:element ref="pc:TermInfo" minOccurs="0" maxOccurs="unbounded"/>
+        </xs:sequence>
+      </xs:complexType>
+    </xs:element>
+    <xs:element name="TermInfo">
+      <xs:complexType>
+        <xs:sequence>
+          <xs:element ref="pc:TermName" minOccurs="0"/>
+          <xs:element ref="pc:TermId" minOccurs="0"/>
+        </xs:sequence>
+      </xs:complexType>
+    </xs:element>
+    <xs:element name="TermName" type="xs:string"/>
+    <xs:element name="TermId" type="xs:string"/>
+  </xs:schema>
+</ct:contentTypeSchema>
+</file>
+
+<file path=customXml/itemProps1.xml><?xml version="1.0" encoding="utf-8"?>
+<ds:datastoreItem xmlns:ds="http://schemas.openxmlformats.org/officeDocument/2006/customXml" ds:itemID="{A292EBDF-8A11-45F7-BE66-F6F5A34F37C1}">
+  <ds:schemaRefs>
+    <ds:schemaRef ds:uri="http://purl.org/dc/terms/"/>
+    <ds:schemaRef ds:uri="f15e0108-be3f-4c67-8d41-bd9c4c521d08"/>
+    <ds:schemaRef ds:uri="http://schemas.microsoft.com/office/2006/metadata/properties"/>
+    <ds:schemaRef ds:uri="http://schemas.microsoft.com/office/2006/documentManagement/types"/>
+    <ds:schemaRef ds:uri="http://purl.org/dc/dcmitype/"/>
+    <ds:schemaRef ds:uri="http://purl.org/dc/elements/1.1/"/>
+    <ds:schemaRef ds:uri="http://schemas.microsoft.com/office/infopath/2007/PartnerControls"/>
+    <ds:schemaRef ds:uri="http://schemas.openxmlformats.org/package/2006/metadata/core-properties"/>
+    <ds:schemaRef ds:uri="http://www.w3.org/XML/1998/namespace"/>
+  </ds:schemaRefs>
+</ds:datastoreItem>
+</file>
+
+<file path=customXml/itemProps2.xml><?xml version="1.0" encoding="utf-8"?>
+<ds:datastoreItem xmlns:ds="http://schemas.openxmlformats.org/officeDocument/2006/customXml" ds:itemID="{CBF291FB-972B-4630-A57A-624BEDF09DF5}">
+  <ds:schemaRefs>
+    <ds:schemaRef ds:uri="http://schemas.microsoft.com/sharepoint/v3/contenttype/forms"/>
+  </ds:schemaRefs>
+</ds:datastoreItem>
+</file>
+
+<file path=customXml/itemProps3.xml><?xml version="1.0" encoding="utf-8"?>
+<ds:datastoreItem xmlns:ds="http://schemas.openxmlformats.org/officeDocument/2006/customXml" ds:itemID="{7924BDF0-CD56-4778-AB1A-7AD8147E5867}">
+  <ds:schemaRefs>
+    <ds:schemaRef ds:uri="http://schemas.microsoft.com/office/2006/metadata/contentType"/>
+    <ds:schemaRef ds:uri="http://schemas.microsoft.com/office/2006/metadata/properties/metaAttributes"/>
+    <ds:schemaRef ds:uri="http://www.w3.org/2001/XMLSchema"/>
+    <ds:schemaRef ds:uri="http://schemas.microsoft.com/office/2006/metadata/properties"/>
+    <ds:schemaRef ds:uri="f15e0108-be3f-4c67-8d41-bd9c4c521d08"/>
+    <ds:schemaRef ds:uri="http://schemas.microsoft.com/office/2006/documentManagement/types"/>
+    <ds:schemaRef ds:uri="http://schemas.microsoft.com/office/infopath/2007/PartnerControls"/>
+    <ds:schemaRef ds:uri="http://schemas.openxmlformats.org/package/2006/metadata/core-properties"/>
+    <ds:schemaRef ds:uri="http://purl.org/dc/elements/1.1/"/>
+    <ds:schemaRef ds:uri="http://purl.org/dc/terms/"/>
+    <ds:schemaRef ds:uri="http://schemas.microsoft.com/internal/obd"/>
+  </ds:schemaRefs>
+</ds:datastoreItem>
 </file>
</xml_diff>